<commit_message>
✅ dix review and timeline
</commit_message>
<xml_diff>
--- a/cp/documents/review.docx
+++ b/cp/documents/review.docx
@@ -1,8 +1,8 @@
 
 <file path=word/document.xml><?xml version="1.0" encoding="utf-8"?>
-<w:document xmlns:wpc="http://schemas.microsoft.com/office/word/2010/wordprocessingCanvas" xmlns:cx="http://schemas.microsoft.com/office/drawing/2014/chartex" xmlns:cx1="http://schemas.microsoft.com/office/drawing/2015/9/8/chartex" xmlns:mc="http://schemas.openxmlformats.org/markup-compatibility/2006" xmlns:o="urn:schemas-microsoft-com:office:office" xmlns:r="http://schemas.openxmlformats.org/officeDocument/2006/relationships" xmlns:m="http://schemas.openxmlformats.org/officeDocument/2006/math" xmlns:v="urn:schemas-microsoft-com:vml" xmlns:wp14="http://schemas.microsoft.com/office/word/2010/wordprocessingDrawing" xmlns:wp="http://schemas.openxmlformats.org/drawingml/2006/wordprocessingDrawing" xmlns:w10="urn:schemas-microsoft-com:office:word" xmlns:w="http://schemas.openxmlformats.org/wordprocessingml/2006/main" xmlns:w14="http://schemas.microsoft.com/office/word/2010/wordml" xmlns:w15="http://schemas.microsoft.com/office/word/2012/wordml" xmlns:w16se="http://schemas.microsoft.com/office/word/2015/wordml/symex" xmlns:wpg="http://schemas.microsoft.com/office/word/2010/wordprocessingGroup" xmlns:wpi="http://schemas.microsoft.com/office/word/2010/wordprocessingInk" xmlns:wne="http://schemas.microsoft.com/office/word/2006/wordml" xmlns:wps="http://schemas.microsoft.com/office/word/2010/wordprocessingShape" mc:Ignorable="w14 w15 w16se wp14">
+<w:document xmlns:wpc="http://schemas.microsoft.com/office/word/2010/wordprocessingCanvas" xmlns:cx="http://schemas.microsoft.com/office/drawing/2014/chartex" xmlns:cx1="http://schemas.microsoft.com/office/drawing/2015/9/8/chartex" xmlns:cx2="http://schemas.microsoft.com/office/drawing/2015/10/21/chartex" xmlns:cx3="http://schemas.microsoft.com/office/drawing/2016/5/9/chartex" xmlns:cx4="http://schemas.microsoft.com/office/drawing/2016/5/10/chartex" xmlns:cx5="http://schemas.microsoft.com/office/drawing/2016/5/11/chartex" xmlns:cx6="http://schemas.microsoft.com/office/drawing/2016/5/12/chartex" xmlns:cx7="http://schemas.microsoft.com/office/drawing/2016/5/13/chartex" xmlns:cx8="http://schemas.microsoft.com/office/drawing/2016/5/14/chartex" xmlns:mc="http://schemas.openxmlformats.org/markup-compatibility/2006" xmlns:aink="http://schemas.microsoft.com/office/drawing/2016/ink" xmlns:am3d="http://schemas.microsoft.com/office/drawing/2017/model3d" xmlns:o="urn:schemas-microsoft-com:office:office" xmlns:r="http://schemas.openxmlformats.org/officeDocument/2006/relationships" xmlns:m="http://schemas.openxmlformats.org/officeDocument/2006/math" xmlns:v="urn:schemas-microsoft-com:vml" xmlns:wp14="http://schemas.microsoft.com/office/word/2010/wordprocessingDrawing" xmlns:wp="http://schemas.openxmlformats.org/drawingml/2006/wordprocessingDrawing" xmlns:w10="urn:schemas-microsoft-com:office:word" xmlns:w="http://schemas.openxmlformats.org/wordprocessingml/2006/main" xmlns:w14="http://schemas.microsoft.com/office/word/2010/wordml" xmlns:w15="http://schemas.microsoft.com/office/word/2012/wordml" xmlns:w16cex="http://schemas.microsoft.com/office/word/2018/wordml/cex" xmlns:w16cid="http://schemas.microsoft.com/office/word/2016/wordml/cid" xmlns:w16="http://schemas.microsoft.com/office/word/2018/wordml" xmlns:w16se="http://schemas.microsoft.com/office/word/2015/wordml/symex" xmlns:wpg="http://schemas.microsoft.com/office/word/2010/wordprocessingGroup" xmlns:wpi="http://schemas.microsoft.com/office/word/2010/wordprocessingInk" xmlns:wne="http://schemas.microsoft.com/office/word/2006/wordml" xmlns:wps="http://schemas.microsoft.com/office/word/2010/wordprocessingShape" mc:Ignorable="w14 w15 w16se w16cid w16 w16cex wp14">
   <w:body>
-    <w:p xmlns:wp14="http://schemas.microsoft.com/office/word/2010/wordml" wp14:textId="77777777">
+    <w:p>
       <w:pPr>
         <w:jc w:val="center"/>
         <w:rPr>
@@ -11,8 +11,6 @@
           <w:szCs w:val="24"/>
         </w:rPr>
       </w:pPr>
-      <w:bookmarkStart w:name="_GoBack" w:id="0"/>
-      <w:bookmarkEnd w:id="0"/>
       <w:r>
         <w:rPr>
           <w:b/>
@@ -30,14 +28,14 @@
         <w:t>ТМО</w:t>
       </w:r>
     </w:p>
-    <w:p xmlns:wp14="http://schemas.microsoft.com/office/word/2010/wordml" wp14:textId="77777777">
+    <w:p>
       <w:pPr>
         <w:rPr>
           <w:b/>
         </w:rPr>
       </w:pPr>
     </w:p>
-    <w:p xmlns:wp14="http://schemas.microsoft.com/office/word/2010/wordml" wp14:textId="77777777">
+    <w:p>
       <w:pPr>
         <w:jc w:val="center"/>
         <w:rPr>
@@ -51,7 +49,7 @@
         <w:t>О Т З Ы В</w:t>
       </w:r>
     </w:p>
-    <w:p xmlns:wp14="http://schemas.microsoft.com/office/word/2010/wordml" wp14:textId="77777777">
+    <w:p>
       <w:pPr>
         <w:jc w:val="center"/>
         <w:rPr>
@@ -65,7 +63,7 @@
         <w:t>РУКОВОДИТЕЛЯ</w:t>
       </w:r>
     </w:p>
-    <w:p xmlns:wp14="http://schemas.microsoft.com/office/word/2010/wordml" wp14:textId="77777777">
+    <w:p>
       <w:pPr>
         <w:jc w:val="center"/>
         <w:rPr>
@@ -79,26 +77,26 @@
         <w:t>о выполнении курсового проекта (работы)</w:t>
       </w:r>
     </w:p>
-    <w:p xmlns:wp14="http://schemas.microsoft.com/office/word/2010/wordml" wp14:textId="77777777">
+    <w:p>
       <w:pPr>
         <w:jc w:val="center"/>
         <w:rPr>
           <w:b/>
         </w:rPr>
       </w:pPr>
-      <w:bookmarkStart w:name="_Hlk516166819" w:id="1"/>
+      <w:bookmarkStart w:id="0" w:name="_Hlk516166819"/>
     </w:p>
     <w:tbl>
       <w:tblPr>
         <w:tblStyle w:val="TableGrid"/>
         <w:tblW w:w="9747" w:type="dxa"/>
         <w:tblBorders>
-          <w:top w:val="none" w:color="auto" w:sz="0" w:space="0"/>
-          <w:left w:val="none" w:color="auto" w:sz="0" w:space="0"/>
-          <w:bottom w:val="none" w:color="auto" w:sz="0" w:space="0"/>
-          <w:right w:val="none" w:color="auto" w:sz="0" w:space="0"/>
-          <w:insideH w:val="none" w:color="auto" w:sz="0" w:space="0"/>
-          <w:insideV w:val="none" w:color="auto" w:sz="0" w:space="0"/>
+          <w:top w:val="none" w:sz="0" w:space="0" w:color="auto"/>
+          <w:left w:val="none" w:sz="0" w:space="0" w:color="auto"/>
+          <w:bottom w:val="none" w:sz="0" w:space="0" w:color="auto"/>
+          <w:right w:val="none" w:sz="0" w:space="0" w:color="auto"/>
+          <w:insideH w:val="none" w:sz="0" w:space="0" w:color="auto"/>
+          <w:insideV w:val="none" w:sz="0" w:space="0" w:color="auto"/>
         </w:tblBorders>
         <w:tblLayout w:type="fixed"/>
         <w:tblLook w:val="01E0" w:firstRow="1" w:lastRow="1" w:firstColumn="1" w:lastColumn="1" w:noHBand="0" w:noVBand="0"/>
@@ -107,17 +105,16 @@
         <w:gridCol w:w="2660"/>
         <w:gridCol w:w="7087"/>
       </w:tblGrid>
-      <w:tr xmlns:wp14="http://schemas.microsoft.com/office/word/2010/wordml" wp14:textId="77777777">
+      <w:tr>
         <w:tc>
           <w:tcPr>
             <w:tcW w:w="2660" w:type="dxa"/>
-            <w:tcMar/>
-          </w:tcPr>
-          <w:p wp14:textId="77777777">
+          </w:tcPr>
+          <w:p>
             <w:pPr>
               <w:ind w:left="-112"/>
             </w:pPr>
-            <w:bookmarkStart w:name="_Hlk516167285" w:id="2"/>
+            <w:bookmarkStart w:id="1" w:name="_Hlk516167285"/>
             <w:r>
               <w:t>Студент</w:t>
             </w:r>
@@ -127,36 +124,33 @@
           <w:tcPr>
             <w:tcW w:w="7087" w:type="dxa"/>
             <w:tcBorders>
-              <w:bottom w:val="single" w:color="auto" w:sz="4" w:space="0"/>
-            </w:tcBorders>
-            <w:tcMar/>
-          </w:tcPr>
-          <w:p wp14:textId="0A30E03B">
-            <w:pPr>
-              <w:pStyle w:val="Normal"/>
+              <w:bottom w:val="single" w:sz="4" w:space="0" w:color="auto"/>
+            </w:tcBorders>
+          </w:tcPr>
+          <w:p>
+            <w:pPr>
               <w:ind w:left="-252" w:firstLine="252"/>
               <w:rPr>
-                <w:i w:val="1"/>
-                <w:iCs w:val="1"/>
-              </w:rPr>
-            </w:pPr>
-            <w:r>
-              <w:rPr>
-                <w:i w:val="1"/>
-                <w:iCs w:val="1"/>
+                <w:i/>
+                <w:iCs/>
+              </w:rPr>
+            </w:pPr>
+            <w:r>
+              <w:rPr>
+                <w:i/>
+                <w:iCs/>
               </w:rPr>
               <w:t>Глаголев М. Д.</w:t>
             </w:r>
           </w:p>
         </w:tc>
       </w:tr>
-      <w:tr xmlns:wp14="http://schemas.microsoft.com/office/word/2010/wordml" wp14:textId="77777777">
+      <w:tr>
         <w:tc>
           <w:tcPr>
             <w:tcW w:w="2660" w:type="dxa"/>
-            <w:tcMar/>
-          </w:tcPr>
-          <w:p wp14:textId="77777777">
+          </w:tcPr>
+          <w:p>
             <w:pPr>
               <w:ind w:left="-112"/>
             </w:pPr>
@@ -169,11 +163,10 @@
           <w:tcPr>
             <w:tcW w:w="7087" w:type="dxa"/>
             <w:tcBorders>
-              <w:bottom w:val="single" w:color="auto" w:sz="4" w:space="0"/>
-            </w:tcBorders>
-            <w:tcMar/>
-          </w:tcPr>
-          <w:p wp14:textId="77777777">
+              <w:bottom w:val="single" w:sz="4" w:space="0" w:color="auto"/>
+            </w:tcBorders>
+          </w:tcPr>
+          <w:p>
             <w:pPr>
               <w:ind w:left="-252" w:firstLine="252"/>
               <w:rPr>
@@ -189,13 +182,12 @@
           </w:p>
         </w:tc>
       </w:tr>
-      <w:tr xmlns:wp14="http://schemas.microsoft.com/office/word/2010/wordml" wp14:textId="77777777">
+      <w:tr>
         <w:tc>
           <w:tcPr>
             <w:tcW w:w="2660" w:type="dxa"/>
-            <w:tcMar/>
-          </w:tcPr>
-          <w:p wp14:textId="77777777">
+          </w:tcPr>
+          <w:p>
             <w:pPr>
               <w:ind w:left="-112"/>
             </w:pPr>
@@ -208,46 +200,45 @@
           <w:tcPr>
             <w:tcW w:w="7087" w:type="dxa"/>
             <w:tcBorders>
-              <w:bottom w:val="single" w:color="auto" w:sz="4" w:space="0"/>
-            </w:tcBorders>
-            <w:tcMar/>
-          </w:tcPr>
-          <w:p wp14:textId="0148806A">
+              <w:bottom w:val="single" w:sz="4" w:space="0" w:color="auto"/>
+            </w:tcBorders>
+          </w:tcPr>
+          <w:p>
             <w:pPr>
               <w:ind w:left="-252" w:firstLine="252"/>
               <w:rPr>
-                <w:i w:val="1"/>
-                <w:iCs w:val="1"/>
+                <w:i/>
+                <w:iCs/>
                 <w:highlight w:val="yellow"/>
               </w:rPr>
             </w:pPr>
             <w:r>
               <w:rPr>
-                <w:i w:val="1"/>
-                <w:iCs w:val="1"/>
+                <w:i/>
+                <w:iCs/>
                 <w:lang w:val="en-US"/>
               </w:rPr>
               <w:t>M</w:t>
             </w:r>
             <w:r>
               <w:rPr>
-                <w:i w:val="1"/>
-                <w:iCs w:val="1"/>
+                <w:i/>
+                <w:iCs/>
               </w:rPr>
               <w:t>33</w:t>
             </w:r>
             <w:r>
               <w:rPr>
-                <w:i w:val="1"/>
-                <w:iCs w:val="1"/>
+                <w:i/>
+                <w:iCs/>
                 <w:lang w:val="en-US"/>
               </w:rPr>
               <w:t>3</w:t>
             </w:r>
             <w:r>
               <w:rPr>
-                <w:i w:val="1"/>
-                <w:iCs w:val="1"/>
+                <w:i/>
+                <w:iCs/>
                 <w:lang w:val="en-US"/>
               </w:rPr>
               <w:t>7</w:t>
@@ -255,13 +246,12 @@
           </w:p>
         </w:tc>
       </w:tr>
-      <w:tr xmlns:wp14="http://schemas.microsoft.com/office/word/2010/wordml" wp14:textId="77777777">
+      <w:tr>
         <w:tc>
           <w:tcPr>
             <w:tcW w:w="2660" w:type="dxa"/>
-            <w:tcMar/>
-          </w:tcPr>
-          <w:p wp14:textId="77777777">
+          </w:tcPr>
+          <w:p>
             <w:pPr>
               <w:ind w:left="-112"/>
             </w:pPr>
@@ -274,11 +264,10 @@
           <w:tcPr>
             <w:tcW w:w="7087" w:type="dxa"/>
             <w:tcBorders>
-              <w:bottom w:val="single" w:color="auto" w:sz="4" w:space="0"/>
-            </w:tcBorders>
-            <w:tcMar/>
-          </w:tcPr>
-          <w:p wp14:textId="77777777">
+              <w:bottom w:val="single" w:sz="4" w:space="0" w:color="auto"/>
+            </w:tcBorders>
+          </w:tcPr>
+          <w:p>
             <w:pPr>
               <w:ind w:left="-252" w:firstLine="252"/>
             </w:pPr>
@@ -322,13 +311,12 @@
           </w:p>
         </w:tc>
       </w:tr>
-      <w:tr xmlns:wp14="http://schemas.microsoft.com/office/word/2010/wordml" wp14:textId="77777777">
+      <w:tr>
         <w:tc>
           <w:tcPr>
             <w:tcW w:w="2660" w:type="dxa"/>
-            <w:tcMar/>
-          </w:tcPr>
-          <w:p wp14:textId="77777777">
+          </w:tcPr>
+          <w:p>
             <w:pPr>
               <w:ind w:left="-112"/>
             </w:pPr>
@@ -341,11 +329,10 @@
           <w:tcPr>
             <w:tcW w:w="7087" w:type="dxa"/>
             <w:tcBorders>
-              <w:bottom w:val="single" w:color="auto" w:sz="4" w:space="0"/>
-            </w:tcBorders>
-            <w:tcMar/>
-          </w:tcPr>
-          <w:p wp14:textId="77777777">
+              <w:bottom w:val="single" w:sz="4" w:space="0" w:color="auto"/>
+            </w:tcBorders>
+          </w:tcPr>
+          <w:p>
             <w:pPr>
               <w:ind w:left="-252" w:firstLine="252"/>
               <w:rPr>
@@ -368,18 +355,31 @@
               <w:rPr>
                 <w:i/>
               </w:rPr>
-              <w:t>к.ф.-м.н., тьютор ФИТиП</w:t>
+              <w:t xml:space="preserve">к.ф.-м.н., </w:t>
+            </w:r>
+            <w:proofErr w:type="spellStart"/>
+            <w:r>
+              <w:rPr>
+                <w:i/>
+              </w:rPr>
+              <w:t>тьютор</w:t>
+            </w:r>
+            <w:proofErr w:type="spellEnd"/>
+            <w:r>
+              <w:rPr>
+                <w:i/>
+              </w:rPr>
+              <w:t xml:space="preserve"> ФИТиП</w:t>
             </w:r>
           </w:p>
         </w:tc>
       </w:tr>
-      <w:tr xmlns:wp14="http://schemas.microsoft.com/office/word/2010/wordml" wp14:textId="77777777">
+      <w:tr>
         <w:tc>
           <w:tcPr>
             <w:tcW w:w="2660" w:type="dxa"/>
-            <w:tcMar/>
-          </w:tcPr>
-          <w:p wp14:textId="77777777">
+          </w:tcPr>
+          <w:p>
             <w:pPr>
               <w:ind w:left="-112"/>
             </w:pPr>
@@ -392,12 +392,11 @@
           <w:tcPr>
             <w:tcW w:w="7087" w:type="dxa"/>
             <w:tcBorders>
-              <w:top w:val="single" w:color="auto" w:sz="4" w:space="0"/>
-              <w:bottom w:val="single" w:color="auto" w:sz="4" w:space="0"/>
-            </w:tcBorders>
-            <w:tcMar/>
-          </w:tcPr>
-          <w:p wp14:textId="77777777">
+              <w:top w:val="single" w:sz="4" w:space="0" w:color="auto"/>
+              <w:bottom w:val="single" w:sz="4" w:space="0" w:color="auto"/>
+            </w:tcBorders>
+          </w:tcPr>
+          <w:p>
             <w:r>
               <w:rPr>
                 <w:i/>
@@ -407,13 +406,12 @@
           </w:p>
         </w:tc>
       </w:tr>
-      <w:tr xmlns:wp14="http://schemas.microsoft.com/office/word/2010/wordml" wp14:textId="77777777">
+      <w:tr>
         <w:tc>
           <w:tcPr>
             <w:tcW w:w="2660" w:type="dxa"/>
-            <w:tcMar/>
-          </w:tcPr>
-          <w:p wp14:textId="77777777">
+          </w:tcPr>
+          <w:p>
             <w:pPr>
               <w:ind w:left="-109"/>
             </w:pPr>
@@ -426,12 +424,11 @@
           <w:tcPr>
             <w:tcW w:w="7087" w:type="dxa"/>
             <w:tcBorders>
-              <w:top w:val="single" w:color="auto" w:sz="4" w:space="0"/>
-              <w:bottom w:val="single" w:color="auto" w:sz="4" w:space="0"/>
-            </w:tcBorders>
-            <w:tcMar/>
-          </w:tcPr>
-          <w:p wp14:textId="77777777">
+              <w:top w:val="single" w:sz="4" w:space="0" w:color="auto"/>
+              <w:bottom w:val="single" w:sz="4" w:space="0" w:color="auto"/>
+            </w:tcBorders>
+          </w:tcPr>
+          <w:p>
             <w:pPr>
               <w:ind w:left="-112" w:firstLine="112"/>
               <w:rPr>
@@ -451,17 +448,16 @@
           </w:p>
         </w:tc>
       </w:tr>
-      <w:tr xmlns:wp14="http://schemas.microsoft.com/office/word/2010/wordml" wp14:textId="77777777">
+      <w:tr>
         <w:tc>
           <w:tcPr>
             <w:tcW w:w="9747" w:type="dxa"/>
             <w:gridSpan w:val="2"/>
             <w:tcBorders>
-              <w:bottom w:val="single" w:color="auto" w:sz="4" w:space="0"/>
-            </w:tcBorders>
-            <w:tcMar/>
-          </w:tcPr>
-          <w:p wp14:textId="77777777">
+              <w:bottom w:val="single" w:sz="4" w:space="0" w:color="auto"/>
+            </w:tcBorders>
+          </w:tcPr>
+          <w:p>
             <w:pPr>
               <w:ind w:left="-112" w:firstLine="112"/>
               <w:rPr>
@@ -483,6 +479,7 @@
               </w:rPr>
               <w:t xml:space="preserve">аствора </w:t>
             </w:r>
+            <w:proofErr w:type="spellStart"/>
             <w:r>
               <w:rPr>
                 <w:i/>
@@ -508,6 +505,7 @@
               </w:rPr>
               <w:t>Ga</w:t>
             </w:r>
+            <w:proofErr w:type="spellEnd"/>
             <w:r>
               <w:rPr>
                 <w:i/>
@@ -516,6 +514,7 @@
               </w:rPr>
               <w:t>1-</w:t>
             </w:r>
+            <w:proofErr w:type="spellStart"/>
             <w:r>
               <w:rPr>
                 <w:i/>
@@ -533,6 +532,7 @@
               </w:rPr>
               <w:t>N</w:t>
             </w:r>
+            <w:proofErr w:type="spellEnd"/>
             <w:r>
               <w:rPr>
                 <w:i/>
@@ -550,11 +550,11 @@
           </w:p>
         </w:tc>
       </w:tr>
+      <w:bookmarkEnd w:id="0"/>
       <w:bookmarkEnd w:id="1"/>
-      <w:bookmarkEnd w:id="2"/>
     </w:tbl>
-    <w:p xmlns:wp14="http://schemas.microsoft.com/office/word/2010/wordml" wp14:textId="77777777"/>
-    <w:p xmlns:wp14="http://schemas.microsoft.com/office/word/2010/wordml" wp14:textId="77777777">
+    <w:p/>
+    <w:p>
       <w:pPr>
         <w:jc w:val="center"/>
         <w:rPr>
@@ -582,10 +582,10 @@
       <w:tblPr>
         <w:tblW w:w="9576" w:type="dxa"/>
         <w:tblBorders>
-          <w:top w:val="single" w:color="auto" w:sz="6" w:space="0"/>
-          <w:left w:val="single" w:color="auto" w:sz="6" w:space="0"/>
-          <w:bottom w:val="single" w:color="auto" w:sz="6" w:space="0"/>
-          <w:right w:val="single" w:color="auto" w:sz="6" w:space="0"/>
+          <w:top w:val="single" w:sz="6" w:space="0" w:color="auto"/>
+          <w:left w:val="single" w:sz="6" w:space="0" w:color="auto"/>
+          <w:bottom w:val="single" w:sz="6" w:space="0" w:color="auto"/>
+          <w:right w:val="single" w:sz="6" w:space="0" w:color="auto"/>
         </w:tblBorders>
         <w:tblLayout w:type="fixed"/>
         <w:tblCellMar>
@@ -602,18 +602,17 @@
         <w:gridCol w:w="545"/>
         <w:gridCol w:w="459"/>
       </w:tblGrid>
-      <w:tr xmlns:wp14="http://schemas.microsoft.com/office/word/2010/wordml" wp14:textId="77777777">
+      <w:tr>
         <w:tc>
           <w:tcPr>
             <w:tcW w:w="537" w:type="dxa"/>
             <w:tcBorders>
-              <w:top w:val="single" w:color="auto" w:sz="6" w:space="0"/>
+              <w:top w:val="single" w:sz="6" w:space="0" w:color="auto"/>
               <w:bottom w:val="nil"/>
-              <w:right w:val="single" w:color="auto" w:sz="6" w:space="0"/>
-            </w:tcBorders>
-            <w:tcMar/>
-          </w:tcPr>
-          <w:p wp14:textId="77777777">
+              <w:right w:val="single" w:sz="6" w:space="0" w:color="auto"/>
+            </w:tcBorders>
+          </w:tcPr>
+          <w:p>
             <w:pPr>
               <w:jc w:val="center"/>
               <w:rPr>
@@ -635,14 +634,14 @@
             <w:tcW w:w="6945" w:type="dxa"/>
             <w:vMerge w:val="restart"/>
             <w:tcBorders>
-              <w:top w:val="single" w:color="auto" w:sz="6" w:space="0"/>
+              <w:top w:val="single" w:sz="6" w:space="0" w:color="auto"/>
               <w:left w:val="nil"/>
-              <w:right w:val="single" w:color="auto" w:sz="6" w:space="0"/>
-            </w:tcBorders>
-            <w:tcMar/>
-            <w:vAlign w:val="center"/>
-          </w:tcPr>
-          <w:p wp14:textId="77777777">
+              <w:bottom w:val="single" w:sz="4" w:space="0" w:color="auto"/>
+              <w:right w:val="single" w:sz="6" w:space="0" w:color="auto"/>
+            </w:tcBorders>
+            <w:vAlign w:val="center"/>
+          </w:tcPr>
+          <w:p>
             <w:pPr>
               <w:jc w:val="center"/>
               <w:rPr>
@@ -663,13 +662,12 @@
             <w:tcW w:w="2094" w:type="dxa"/>
             <w:gridSpan w:val="4"/>
             <w:tcBorders>
-              <w:top w:val="single" w:color="auto" w:sz="6" w:space="0"/>
+              <w:top w:val="single" w:sz="6" w:space="0" w:color="auto"/>
               <w:left w:val="nil"/>
-              <w:bottom w:val="single" w:color="auto" w:sz="6" w:space="0"/>
-            </w:tcBorders>
-            <w:tcMar/>
-          </w:tcPr>
-          <w:p wp14:textId="77777777">
+              <w:bottom w:val="single" w:sz="6" w:space="0" w:color="auto"/>
+            </w:tcBorders>
+          </w:tcPr>
+          <w:p>
             <w:pPr>
               <w:jc w:val="center"/>
               <w:rPr>
@@ -686,7 +684,7 @@
           </w:p>
         </w:tc>
       </w:tr>
-      <w:tr xmlns:wp14="http://schemas.microsoft.com/office/word/2010/wordml" wp14:textId="77777777">
+      <w:tr>
         <w:trPr>
           <w:cantSplit/>
         </w:trPr>
@@ -695,12 +693,11 @@
             <w:tcW w:w="537" w:type="dxa"/>
             <w:tcBorders>
               <w:top w:val="nil"/>
-              <w:bottom w:val="single" w:color="auto" w:sz="6" w:space="0"/>
-              <w:right w:val="single" w:color="auto" w:sz="6" w:space="0"/>
-            </w:tcBorders>
-            <w:tcMar/>
-          </w:tcPr>
-          <w:p wp14:textId="77777777">
+              <w:bottom w:val="single" w:sz="6" w:space="0" w:color="auto"/>
+              <w:right w:val="single" w:sz="6" w:space="0" w:color="auto"/>
+            </w:tcBorders>
+          </w:tcPr>
+          <w:p>
             <w:pPr>
               <w:jc w:val="center"/>
               <w:rPr>
@@ -721,11 +718,14 @@
           <w:tcPr>
             <w:tcW w:w="6945" w:type="dxa"/>
             <w:vMerge/>
-            <w:tcBorders/>
-            <w:tcMar/>
-            <w:vAlign w:val="center"/>
-          </w:tcPr>
-          <w:p wp14:textId="77777777">
+            <w:tcBorders>
+              <w:top w:val="nil"/>
+              <w:bottom w:val="single" w:sz="4" w:space="0" w:color="auto"/>
+              <w:right w:val="single" w:sz="4" w:space="0" w:color="auto"/>
+            </w:tcBorders>
+            <w:vAlign w:val="center"/>
+          </w:tcPr>
+          <w:p>
             <w:pPr>
               <w:jc w:val="center"/>
               <w:rPr>
@@ -739,15 +739,16 @@
             <w:tcW w:w="545" w:type="dxa"/>
             <w:tcBorders>
               <w:top w:val="nil"/>
-              <w:left w:val="nil"/>
-              <w:bottom w:val="single" w:color="auto" w:sz="6" w:space="0"/>
-              <w:right w:val="single" w:color="auto" w:sz="6" w:space="0"/>
-            </w:tcBorders>
-            <w:tcMar/>
-          </w:tcPr>
-          <w:p wp14:textId="77777777">
-            <w:pPr>
-              <w:jc w:val="center"/>
+              <w:left w:val="single" w:sz="4" w:space="0" w:color="auto"/>
+              <w:bottom w:val="single" w:sz="6" w:space="0" w:color="auto"/>
+              <w:right w:val="single" w:sz="6" w:space="0" w:color="auto"/>
+            </w:tcBorders>
+          </w:tcPr>
+          <w:p>
+            <w:pPr>
+              <w:tabs>
+                <w:tab w:val="center" w:pos="202"/>
+              </w:tabs>
               <w:rPr>
                 <w:b/>
                 <w:sz w:val="20"/>
@@ -758,6 +759,13 @@
                 <w:b/>
                 <w:sz w:val="20"/>
               </w:rPr>
+              <w:tab/>
+            </w:r>
+            <w:r>
+              <w:rPr>
+                <w:b/>
+                <w:sz w:val="20"/>
+              </w:rPr>
               <w:t>5</w:t>
             </w:r>
           </w:p>
@@ -767,13 +775,12 @@
             <w:tcW w:w="545" w:type="dxa"/>
             <w:tcBorders>
               <w:top w:val="nil"/>
-              <w:left w:val="single" w:color="auto" w:sz="6" w:space="0"/>
-              <w:bottom w:val="single" w:color="auto" w:sz="6" w:space="0"/>
-              <w:right w:val="single" w:color="auto" w:sz="6" w:space="0"/>
-            </w:tcBorders>
-            <w:tcMar/>
-          </w:tcPr>
-          <w:p wp14:textId="77777777">
+              <w:left w:val="single" w:sz="6" w:space="0" w:color="auto"/>
+              <w:bottom w:val="single" w:sz="6" w:space="0" w:color="auto"/>
+              <w:right w:val="single" w:sz="6" w:space="0" w:color="auto"/>
+            </w:tcBorders>
+          </w:tcPr>
+          <w:p>
             <w:pPr>
               <w:jc w:val="center"/>
               <w:rPr>
@@ -795,13 +802,12 @@
             <w:tcW w:w="545" w:type="dxa"/>
             <w:tcBorders>
               <w:top w:val="nil"/>
-              <w:left w:val="single" w:color="auto" w:sz="6" w:space="0"/>
-              <w:bottom w:val="single" w:color="auto" w:sz="6" w:space="0"/>
-              <w:right w:val="single" w:color="auto" w:sz="6" w:space="0"/>
-            </w:tcBorders>
-            <w:tcMar/>
-          </w:tcPr>
-          <w:p wp14:textId="77777777">
+              <w:left w:val="single" w:sz="6" w:space="0" w:color="auto"/>
+              <w:bottom w:val="single" w:sz="6" w:space="0" w:color="auto"/>
+              <w:right w:val="single" w:sz="6" w:space="0" w:color="auto"/>
+            </w:tcBorders>
+          </w:tcPr>
+          <w:p>
             <w:pPr>
               <w:jc w:val="center"/>
               <w:rPr>
@@ -823,12 +829,11 @@
             <w:tcW w:w="459" w:type="dxa"/>
             <w:tcBorders>
               <w:top w:val="nil"/>
-              <w:left w:val="single" w:color="auto" w:sz="6" w:space="0"/>
-              <w:bottom w:val="single" w:color="auto" w:sz="6" w:space="0"/>
-            </w:tcBorders>
-            <w:tcMar/>
-          </w:tcPr>
-          <w:p wp14:textId="77777777">
+              <w:left w:val="single" w:sz="6" w:space="0" w:color="auto"/>
+              <w:bottom w:val="single" w:sz="6" w:space="0" w:color="auto"/>
+            </w:tcBorders>
+          </w:tcPr>
+          <w:p>
             <w:pPr>
               <w:jc w:val="center"/>
               <w:rPr>
@@ -846,7 +851,7 @@
           </w:p>
         </w:tc>
       </w:tr>
-      <w:tr xmlns:wp14="http://schemas.microsoft.com/office/word/2010/wordml" wp14:textId="77777777">
+      <w:tr>
         <w:trPr>
           <w:cantSplit/>
           <w:trHeight w:val="510"/>
@@ -856,13 +861,12 @@
             <w:tcW w:w="537" w:type="dxa"/>
             <w:tcBorders>
               <w:top w:val="nil"/>
-              <w:bottom w:val="single" w:color="auto" w:sz="6" w:space="0"/>
-              <w:right w:val="single" w:color="auto" w:sz="6" w:space="0"/>
-            </w:tcBorders>
-            <w:tcMar/>
-            <w:vAlign w:val="center"/>
-          </w:tcPr>
-          <w:p wp14:textId="77777777">
+              <w:bottom w:val="single" w:sz="6" w:space="0" w:color="auto"/>
+              <w:right w:val="single" w:sz="6" w:space="0" w:color="auto"/>
+            </w:tcBorders>
+            <w:vAlign w:val="center"/>
+          </w:tcPr>
+          <w:p>
             <w:pPr>
               <w:jc w:val="center"/>
               <w:rPr>
@@ -881,15 +885,14 @@
           <w:tcPr>
             <w:tcW w:w="6945" w:type="dxa"/>
             <w:tcBorders>
-              <w:top w:val="nil"/>
-              <w:left w:val="single" w:color="auto" w:sz="6" w:space="0"/>
-              <w:bottom w:val="single" w:color="auto" w:sz="6" w:space="0"/>
-              <w:right w:val="single" w:color="auto" w:sz="6" w:space="0"/>
-            </w:tcBorders>
-            <w:tcMar/>
-            <w:vAlign w:val="center"/>
-          </w:tcPr>
-          <w:p wp14:textId="77777777">
+              <w:top w:val="single" w:sz="4" w:space="0" w:color="auto"/>
+              <w:left w:val="single" w:sz="6" w:space="0" w:color="auto"/>
+              <w:bottom w:val="single" w:sz="6" w:space="0" w:color="auto"/>
+              <w:right w:val="single" w:sz="6" w:space="0" w:color="auto"/>
+            </w:tcBorders>
+            <w:vAlign w:val="center"/>
+          </w:tcPr>
+          <w:p>
             <w:pPr>
               <w:rPr>
                 <w:sz w:val="20"/>
@@ -932,14 +935,13 @@
             <w:tcW w:w="545" w:type="dxa"/>
             <w:tcBorders>
               <w:top w:val="nil"/>
-              <w:left w:val="single" w:color="auto" w:sz="6" w:space="0"/>
-              <w:bottom w:val="single" w:color="auto" w:sz="6" w:space="0"/>
-              <w:right w:val="single" w:color="auto" w:sz="6" w:space="0"/>
-            </w:tcBorders>
-            <w:tcMar/>
-            <w:vAlign w:val="center"/>
-          </w:tcPr>
-          <w:p wp14:textId="77777777">
+              <w:left w:val="single" w:sz="6" w:space="0" w:color="auto"/>
+              <w:bottom w:val="single" w:sz="6" w:space="0" w:color="auto"/>
+              <w:right w:val="single" w:sz="6" w:space="0" w:color="auto"/>
+            </w:tcBorders>
+            <w:vAlign w:val="center"/>
+          </w:tcPr>
+          <w:p>
             <w:pPr>
               <w:jc w:val="center"/>
               <w:rPr>
@@ -953,14 +955,13 @@
             <w:tcW w:w="545" w:type="dxa"/>
             <w:tcBorders>
               <w:top w:val="nil"/>
-              <w:left w:val="single" w:color="auto" w:sz="6" w:space="0"/>
-              <w:bottom w:val="single" w:color="auto" w:sz="6" w:space="0"/>
-              <w:right w:val="single" w:color="auto" w:sz="6" w:space="0"/>
-            </w:tcBorders>
-            <w:tcMar/>
-            <w:vAlign w:val="center"/>
-          </w:tcPr>
-          <w:p wp14:textId="77777777">
+              <w:left w:val="single" w:sz="6" w:space="0" w:color="auto"/>
+              <w:bottom w:val="single" w:sz="6" w:space="0" w:color="auto"/>
+              <w:right w:val="single" w:sz="6" w:space="0" w:color="auto"/>
+            </w:tcBorders>
+            <w:vAlign w:val="center"/>
+          </w:tcPr>
+          <w:p>
             <w:pPr>
               <w:jc w:val="center"/>
               <w:rPr>
@@ -974,25 +975,22 @@
             <w:tcW w:w="545" w:type="dxa"/>
             <w:tcBorders>
               <w:top w:val="nil"/>
-              <w:left w:val="single" w:color="auto" w:sz="6" w:space="0"/>
-              <w:bottom w:val="single" w:color="auto" w:sz="6" w:space="0"/>
-              <w:right w:val="single" w:color="auto" w:sz="6" w:space="0"/>
-            </w:tcBorders>
-            <w:tcMar/>
-            <w:vAlign w:val="center"/>
-          </w:tcPr>
-          <w:p wp14:textId="5987A19E">
-            <w:pPr>
-              <w:jc w:val="center"/>
-              <w:rPr>
-                <w:sz w:val="20"/>
-                <w:szCs w:val="20"/>
-              </w:rPr>
-            </w:pPr>
-            <w:r>
-              <w:rPr>
-                <w:sz w:val="20"/>
-                <w:szCs w:val="20"/>
+              <w:left w:val="single" w:sz="6" w:space="0" w:color="auto"/>
+              <w:bottom w:val="single" w:sz="6" w:space="0" w:color="auto"/>
+              <w:right w:val="single" w:sz="6" w:space="0" w:color="auto"/>
+            </w:tcBorders>
+            <w:vAlign w:val="center"/>
+          </w:tcPr>
+          <w:p>
+            <w:pPr>
+              <w:jc w:val="center"/>
+              <w:rPr>
+                <w:sz w:val="20"/>
+              </w:rPr>
+            </w:pPr>
+            <w:r>
+              <w:rPr>
+                <w:sz w:val="20"/>
               </w:rPr>
               <w:t>+</w:t>
             </w:r>
@@ -1003,13 +1001,12 @@
             <w:tcW w:w="459" w:type="dxa"/>
             <w:tcBorders>
               <w:top w:val="nil"/>
-              <w:left w:val="single" w:color="auto" w:sz="6" w:space="0"/>
-              <w:bottom w:val="single" w:color="auto" w:sz="6" w:space="0"/>
-            </w:tcBorders>
-            <w:tcMar/>
-            <w:vAlign w:val="center"/>
-          </w:tcPr>
-          <w:p wp14:textId="77777777">
+              <w:left w:val="single" w:sz="6" w:space="0" w:color="auto"/>
+              <w:bottom w:val="single" w:sz="6" w:space="0" w:color="auto"/>
+            </w:tcBorders>
+            <w:vAlign w:val="center"/>
+          </w:tcPr>
+          <w:p>
             <w:pPr>
               <w:jc w:val="center"/>
               <w:rPr>
@@ -1019,7 +1016,7 @@
           </w:p>
         </w:tc>
       </w:tr>
-      <w:tr xmlns:wp14="http://schemas.microsoft.com/office/word/2010/wordml" wp14:textId="77777777">
+      <w:tr>
         <w:trPr>
           <w:cantSplit/>
           <w:trHeight w:val="510"/>
@@ -1029,13 +1026,12 @@
             <w:tcW w:w="537" w:type="dxa"/>
             <w:tcBorders>
               <w:top w:val="nil"/>
-              <w:bottom w:val="single" w:color="auto" w:sz="6" w:space="0"/>
-              <w:right w:val="single" w:color="auto" w:sz="6" w:space="0"/>
-            </w:tcBorders>
-            <w:tcMar/>
-            <w:vAlign w:val="center"/>
-          </w:tcPr>
-          <w:p wp14:textId="77777777">
+              <w:bottom w:val="single" w:sz="6" w:space="0" w:color="auto"/>
+              <w:right w:val="single" w:sz="6" w:space="0" w:color="auto"/>
+            </w:tcBorders>
+            <w:vAlign w:val="center"/>
+          </w:tcPr>
+          <w:p>
             <w:pPr>
               <w:jc w:val="center"/>
               <w:rPr>
@@ -1055,14 +1051,13 @@
             <w:tcW w:w="6945" w:type="dxa"/>
             <w:tcBorders>
               <w:top w:val="nil"/>
-              <w:left w:val="single" w:color="auto" w:sz="6" w:space="0"/>
-              <w:bottom w:val="single" w:color="auto" w:sz="6" w:space="0"/>
-              <w:right w:val="single" w:color="auto" w:sz="6" w:space="0"/>
-            </w:tcBorders>
-            <w:tcMar/>
-            <w:vAlign w:val="center"/>
-          </w:tcPr>
-          <w:p wp14:textId="77777777">
+              <w:left w:val="single" w:sz="6" w:space="0" w:color="auto"/>
+              <w:bottom w:val="single" w:sz="6" w:space="0" w:color="auto"/>
+              <w:right w:val="single" w:sz="6" w:space="0" w:color="auto"/>
+            </w:tcBorders>
+            <w:vAlign w:val="center"/>
+          </w:tcPr>
+          <w:p>
             <w:pPr>
               <w:rPr>
                 <w:sz w:val="20"/>
@@ -1087,14 +1082,13 @@
             <w:tcW w:w="545" w:type="dxa"/>
             <w:tcBorders>
               <w:top w:val="nil"/>
-              <w:left w:val="single" w:color="auto" w:sz="6" w:space="0"/>
-              <w:bottom w:val="single" w:color="auto" w:sz="6" w:space="0"/>
-              <w:right w:val="single" w:color="auto" w:sz="6" w:space="0"/>
-            </w:tcBorders>
-            <w:tcMar/>
-            <w:vAlign w:val="center"/>
-          </w:tcPr>
-          <w:p wp14:textId="77777777">
+              <w:left w:val="single" w:sz="6" w:space="0" w:color="auto"/>
+              <w:bottom w:val="single" w:sz="6" w:space="0" w:color="auto"/>
+              <w:right w:val="single" w:sz="6" w:space="0" w:color="auto"/>
+            </w:tcBorders>
+            <w:vAlign w:val="center"/>
+          </w:tcPr>
+          <w:p>
             <w:pPr>
               <w:jc w:val="center"/>
               <w:rPr>
@@ -1108,25 +1102,22 @@
             <w:tcW w:w="545" w:type="dxa"/>
             <w:tcBorders>
               <w:top w:val="nil"/>
-              <w:left w:val="single" w:color="auto" w:sz="6" w:space="0"/>
-              <w:bottom w:val="single" w:color="auto" w:sz="6" w:space="0"/>
-              <w:right w:val="single" w:color="auto" w:sz="6" w:space="0"/>
-            </w:tcBorders>
-            <w:tcMar/>
-            <w:vAlign w:val="center"/>
-          </w:tcPr>
-          <w:p wp14:textId="14DB2239">
-            <w:pPr>
-              <w:jc w:val="center"/>
-              <w:rPr>
-                <w:sz w:val="20"/>
-                <w:szCs w:val="20"/>
-              </w:rPr>
-            </w:pPr>
-            <w:r>
-              <w:rPr>
-                <w:sz w:val="20"/>
-                <w:szCs w:val="20"/>
+              <w:left w:val="single" w:sz="6" w:space="0" w:color="auto"/>
+              <w:bottom w:val="single" w:sz="6" w:space="0" w:color="auto"/>
+              <w:right w:val="single" w:sz="6" w:space="0" w:color="auto"/>
+            </w:tcBorders>
+            <w:vAlign w:val="center"/>
+          </w:tcPr>
+          <w:p>
+            <w:pPr>
+              <w:jc w:val="center"/>
+              <w:rPr>
+                <w:sz w:val="20"/>
+              </w:rPr>
+            </w:pPr>
+            <w:r>
+              <w:rPr>
+                <w:sz w:val="20"/>
               </w:rPr>
               <w:t>+</w:t>
             </w:r>
@@ -1137,14 +1128,13 @@
             <w:tcW w:w="545" w:type="dxa"/>
             <w:tcBorders>
               <w:top w:val="nil"/>
-              <w:left w:val="single" w:color="auto" w:sz="6" w:space="0"/>
-              <w:bottom w:val="single" w:color="auto" w:sz="6" w:space="0"/>
-              <w:right w:val="single" w:color="auto" w:sz="6" w:space="0"/>
-            </w:tcBorders>
-            <w:tcMar/>
-            <w:vAlign w:val="center"/>
-          </w:tcPr>
-          <w:p wp14:textId="77777777">
+              <w:left w:val="single" w:sz="6" w:space="0" w:color="auto"/>
+              <w:bottom w:val="single" w:sz="6" w:space="0" w:color="auto"/>
+              <w:right w:val="single" w:sz="6" w:space="0" w:color="auto"/>
+            </w:tcBorders>
+            <w:vAlign w:val="center"/>
+          </w:tcPr>
+          <w:p>
             <w:pPr>
               <w:jc w:val="center"/>
               <w:rPr>
@@ -1158,13 +1148,12 @@
             <w:tcW w:w="459" w:type="dxa"/>
             <w:tcBorders>
               <w:top w:val="nil"/>
-              <w:left w:val="single" w:color="auto" w:sz="6" w:space="0"/>
-              <w:bottom w:val="single" w:color="auto" w:sz="6" w:space="0"/>
-            </w:tcBorders>
-            <w:tcMar/>
-            <w:vAlign w:val="center"/>
-          </w:tcPr>
-          <w:p wp14:textId="77777777">
+              <w:left w:val="single" w:sz="6" w:space="0" w:color="auto"/>
+              <w:bottom w:val="single" w:sz="6" w:space="0" w:color="auto"/>
+            </w:tcBorders>
+            <w:vAlign w:val="center"/>
+          </w:tcPr>
+          <w:p>
             <w:pPr>
               <w:jc w:val="center"/>
               <w:rPr>
@@ -1174,7 +1163,7 @@
           </w:p>
         </w:tc>
       </w:tr>
-      <w:tr xmlns:wp14="http://schemas.microsoft.com/office/word/2010/wordml" wp14:textId="77777777">
+      <w:tr>
         <w:trPr>
           <w:cantSplit/>
           <w:trHeight w:val="510"/>
@@ -1184,13 +1173,12 @@
             <w:tcW w:w="537" w:type="dxa"/>
             <w:tcBorders>
               <w:top w:val="nil"/>
-              <w:bottom w:val="single" w:color="auto" w:sz="6" w:space="0"/>
-              <w:right w:val="single" w:color="auto" w:sz="6" w:space="0"/>
-            </w:tcBorders>
-            <w:tcMar/>
-            <w:vAlign w:val="center"/>
-          </w:tcPr>
-          <w:p wp14:textId="77777777">
+              <w:bottom w:val="single" w:sz="6" w:space="0" w:color="auto"/>
+              <w:right w:val="single" w:sz="6" w:space="0" w:color="auto"/>
+            </w:tcBorders>
+            <w:vAlign w:val="center"/>
+          </w:tcPr>
+          <w:p>
             <w:pPr>
               <w:jc w:val="center"/>
               <w:rPr>
@@ -1210,14 +1198,13 @@
             <w:tcW w:w="6945" w:type="dxa"/>
             <w:tcBorders>
               <w:top w:val="nil"/>
-              <w:left w:val="single" w:color="auto" w:sz="6" w:space="0"/>
-              <w:bottom w:val="single" w:color="auto" w:sz="6" w:space="0"/>
-              <w:right w:val="single" w:color="auto" w:sz="6" w:space="0"/>
-            </w:tcBorders>
-            <w:tcMar/>
-            <w:vAlign w:val="center"/>
-          </w:tcPr>
-          <w:p wp14:textId="77777777">
+              <w:left w:val="single" w:sz="6" w:space="0" w:color="auto"/>
+              <w:bottom w:val="single" w:sz="6" w:space="0" w:color="auto"/>
+              <w:right w:val="single" w:sz="6" w:space="0" w:color="auto"/>
+            </w:tcBorders>
+            <w:vAlign w:val="center"/>
+          </w:tcPr>
+          <w:p>
             <w:pPr>
               <w:rPr>
                 <w:sz w:val="20"/>
@@ -1242,14 +1229,13 @@
             <w:tcW w:w="545" w:type="dxa"/>
             <w:tcBorders>
               <w:top w:val="nil"/>
-              <w:left w:val="single" w:color="auto" w:sz="6" w:space="0"/>
-              <w:bottom w:val="single" w:color="auto" w:sz="6" w:space="0"/>
-              <w:right w:val="single" w:color="auto" w:sz="6" w:space="0"/>
-            </w:tcBorders>
-            <w:tcMar/>
-            <w:vAlign w:val="center"/>
-          </w:tcPr>
-          <w:p wp14:textId="77777777">
+              <w:left w:val="single" w:sz="6" w:space="0" w:color="auto"/>
+              <w:bottom w:val="single" w:sz="6" w:space="0" w:color="auto"/>
+              <w:right w:val="single" w:sz="6" w:space="0" w:color="auto"/>
+            </w:tcBorders>
+            <w:vAlign w:val="center"/>
+          </w:tcPr>
+          <w:p>
             <w:pPr>
               <w:jc w:val="center"/>
               <w:rPr>
@@ -1263,14 +1249,13 @@
             <w:tcW w:w="545" w:type="dxa"/>
             <w:tcBorders>
               <w:top w:val="nil"/>
-              <w:left w:val="single" w:color="auto" w:sz="6" w:space="0"/>
-              <w:bottom w:val="single" w:color="auto" w:sz="6" w:space="0"/>
-              <w:right w:val="single" w:color="auto" w:sz="6" w:space="0"/>
-            </w:tcBorders>
-            <w:tcMar/>
-            <w:vAlign w:val="center"/>
-          </w:tcPr>
-          <w:p wp14:textId="77777777">
+              <w:left w:val="single" w:sz="6" w:space="0" w:color="auto"/>
+              <w:bottom w:val="single" w:sz="6" w:space="0" w:color="auto"/>
+              <w:right w:val="single" w:sz="6" w:space="0" w:color="auto"/>
+            </w:tcBorders>
+            <w:vAlign w:val="center"/>
+          </w:tcPr>
+          <w:p>
             <w:pPr>
               <w:jc w:val="center"/>
               <w:rPr>
@@ -1284,25 +1269,22 @@
             <w:tcW w:w="545" w:type="dxa"/>
             <w:tcBorders>
               <w:top w:val="nil"/>
-              <w:left w:val="single" w:color="auto" w:sz="6" w:space="0"/>
-              <w:bottom w:val="single" w:color="auto" w:sz="6" w:space="0"/>
-              <w:right w:val="single" w:color="auto" w:sz="6" w:space="0"/>
-            </w:tcBorders>
-            <w:tcMar/>
-            <w:vAlign w:val="center"/>
-          </w:tcPr>
-          <w:p wp14:textId="5732CB41">
-            <w:pPr>
-              <w:jc w:val="center"/>
-              <w:rPr>
-                <w:sz w:val="20"/>
-                <w:szCs w:val="20"/>
-              </w:rPr>
-            </w:pPr>
-            <w:r>
-              <w:rPr>
-                <w:sz w:val="20"/>
-                <w:szCs w:val="20"/>
+              <w:left w:val="single" w:sz="6" w:space="0" w:color="auto"/>
+              <w:bottom w:val="single" w:sz="6" w:space="0" w:color="auto"/>
+              <w:right w:val="single" w:sz="6" w:space="0" w:color="auto"/>
+            </w:tcBorders>
+            <w:vAlign w:val="center"/>
+          </w:tcPr>
+          <w:p>
+            <w:pPr>
+              <w:jc w:val="center"/>
+              <w:rPr>
+                <w:sz w:val="20"/>
+              </w:rPr>
+            </w:pPr>
+            <w:r>
+              <w:rPr>
+                <w:sz w:val="20"/>
               </w:rPr>
               <w:t>+</w:t>
             </w:r>
@@ -1313,13 +1295,12 @@
             <w:tcW w:w="459" w:type="dxa"/>
             <w:tcBorders>
               <w:top w:val="nil"/>
-              <w:left w:val="single" w:color="auto" w:sz="6" w:space="0"/>
-              <w:bottom w:val="single" w:color="auto" w:sz="6" w:space="0"/>
-            </w:tcBorders>
-            <w:tcMar/>
-            <w:vAlign w:val="center"/>
-          </w:tcPr>
-          <w:p wp14:textId="77777777">
+              <w:left w:val="single" w:sz="6" w:space="0" w:color="auto"/>
+              <w:bottom w:val="single" w:sz="6" w:space="0" w:color="auto"/>
+            </w:tcBorders>
+            <w:vAlign w:val="center"/>
+          </w:tcPr>
+          <w:p>
             <w:pPr>
               <w:jc w:val="center"/>
               <w:rPr>
@@ -1329,7 +1310,7 @@
           </w:p>
         </w:tc>
       </w:tr>
-      <w:tr xmlns:wp14="http://schemas.microsoft.com/office/word/2010/wordml" wp14:textId="77777777">
+      <w:tr>
         <w:trPr>
           <w:cantSplit/>
           <w:trHeight w:val="510"/>
@@ -1339,13 +1320,12 @@
             <w:tcW w:w="537" w:type="dxa"/>
             <w:tcBorders>
               <w:top w:val="nil"/>
-              <w:bottom w:val="single" w:color="auto" w:sz="6" w:space="0"/>
-              <w:right w:val="single" w:color="auto" w:sz="6" w:space="0"/>
-            </w:tcBorders>
-            <w:tcMar/>
-            <w:vAlign w:val="center"/>
-          </w:tcPr>
-          <w:p wp14:textId="77777777">
+              <w:bottom w:val="single" w:sz="6" w:space="0" w:color="auto"/>
+              <w:right w:val="single" w:sz="6" w:space="0" w:color="auto"/>
+            </w:tcBorders>
+            <w:vAlign w:val="center"/>
+          </w:tcPr>
+          <w:p>
             <w:pPr>
               <w:jc w:val="center"/>
               <w:rPr>
@@ -1365,14 +1345,13 @@
             <w:tcW w:w="6945" w:type="dxa"/>
             <w:tcBorders>
               <w:top w:val="nil"/>
-              <w:left w:val="single" w:color="auto" w:sz="6" w:space="0"/>
-              <w:bottom w:val="single" w:color="auto" w:sz="6" w:space="0"/>
-              <w:right w:val="single" w:color="auto" w:sz="6" w:space="0"/>
-            </w:tcBorders>
-            <w:tcMar/>
-            <w:vAlign w:val="center"/>
-          </w:tcPr>
-          <w:p wp14:textId="77777777">
+              <w:left w:val="single" w:sz="6" w:space="0" w:color="auto"/>
+              <w:bottom w:val="single" w:sz="6" w:space="0" w:color="auto"/>
+              <w:right w:val="single" w:sz="6" w:space="0" w:color="auto"/>
+            </w:tcBorders>
+            <w:vAlign w:val="center"/>
+          </w:tcPr>
+          <w:p>
             <w:pPr>
               <w:rPr>
                 <w:sz w:val="20"/>
@@ -1397,14 +1376,13 @@
             <w:tcW w:w="545" w:type="dxa"/>
             <w:tcBorders>
               <w:top w:val="nil"/>
-              <w:left w:val="single" w:color="auto" w:sz="6" w:space="0"/>
-              <w:bottom w:val="single" w:color="auto" w:sz="6" w:space="0"/>
-              <w:right w:val="single" w:color="auto" w:sz="6" w:space="0"/>
-            </w:tcBorders>
-            <w:tcMar/>
-            <w:vAlign w:val="center"/>
-          </w:tcPr>
-          <w:p wp14:textId="77777777">
+              <w:left w:val="single" w:sz="6" w:space="0" w:color="auto"/>
+              <w:bottom w:val="single" w:sz="6" w:space="0" w:color="auto"/>
+              <w:right w:val="single" w:sz="6" w:space="0" w:color="auto"/>
+            </w:tcBorders>
+            <w:vAlign w:val="center"/>
+          </w:tcPr>
+          <w:p>
             <w:pPr>
               <w:jc w:val="center"/>
               <w:rPr>
@@ -1418,25 +1396,22 @@
             <w:tcW w:w="545" w:type="dxa"/>
             <w:tcBorders>
               <w:top w:val="nil"/>
-              <w:left w:val="single" w:color="auto" w:sz="6" w:space="0"/>
-              <w:bottom w:val="single" w:color="auto" w:sz="6" w:space="0"/>
-              <w:right w:val="single" w:color="auto" w:sz="6" w:space="0"/>
-            </w:tcBorders>
-            <w:tcMar/>
-            <w:vAlign w:val="center"/>
-          </w:tcPr>
-          <w:p wp14:textId="39EB94CF">
-            <w:pPr>
-              <w:jc w:val="center"/>
-              <w:rPr>
-                <w:sz w:val="20"/>
-                <w:szCs w:val="20"/>
-              </w:rPr>
-            </w:pPr>
-            <w:r>
-              <w:rPr>
-                <w:sz w:val="20"/>
-                <w:szCs w:val="20"/>
+              <w:left w:val="single" w:sz="6" w:space="0" w:color="auto"/>
+              <w:bottom w:val="single" w:sz="6" w:space="0" w:color="auto"/>
+              <w:right w:val="single" w:sz="6" w:space="0" w:color="auto"/>
+            </w:tcBorders>
+            <w:vAlign w:val="center"/>
+          </w:tcPr>
+          <w:p>
+            <w:pPr>
+              <w:jc w:val="center"/>
+              <w:rPr>
+                <w:sz w:val="20"/>
+              </w:rPr>
+            </w:pPr>
+            <w:r>
+              <w:rPr>
+                <w:sz w:val="20"/>
               </w:rPr>
               <w:t>+</w:t>
             </w:r>
@@ -1447,14 +1422,13 @@
             <w:tcW w:w="545" w:type="dxa"/>
             <w:tcBorders>
               <w:top w:val="nil"/>
-              <w:left w:val="single" w:color="auto" w:sz="6" w:space="0"/>
-              <w:bottom w:val="single" w:color="auto" w:sz="6" w:space="0"/>
-              <w:right w:val="single" w:color="auto" w:sz="6" w:space="0"/>
-            </w:tcBorders>
-            <w:tcMar/>
-            <w:vAlign w:val="center"/>
-          </w:tcPr>
-          <w:p wp14:textId="77777777">
+              <w:left w:val="single" w:sz="6" w:space="0" w:color="auto"/>
+              <w:bottom w:val="single" w:sz="6" w:space="0" w:color="auto"/>
+              <w:right w:val="single" w:sz="6" w:space="0" w:color="auto"/>
+            </w:tcBorders>
+            <w:vAlign w:val="center"/>
+          </w:tcPr>
+          <w:p>
             <w:pPr>
               <w:jc w:val="center"/>
               <w:rPr>
@@ -1468,13 +1442,12 @@
             <w:tcW w:w="459" w:type="dxa"/>
             <w:tcBorders>
               <w:top w:val="nil"/>
-              <w:left w:val="single" w:color="auto" w:sz="6" w:space="0"/>
-              <w:bottom w:val="single" w:color="auto" w:sz="6" w:space="0"/>
-            </w:tcBorders>
-            <w:tcMar/>
-            <w:vAlign w:val="center"/>
-          </w:tcPr>
-          <w:p wp14:textId="77777777">
+              <w:left w:val="single" w:sz="6" w:space="0" w:color="auto"/>
+              <w:bottom w:val="single" w:sz="6" w:space="0" w:color="auto"/>
+            </w:tcBorders>
+            <w:vAlign w:val="center"/>
+          </w:tcPr>
+          <w:p>
             <w:pPr>
               <w:jc w:val="center"/>
               <w:rPr>
@@ -1484,7 +1457,7 @@
           </w:p>
         </w:tc>
       </w:tr>
-      <w:tr xmlns:wp14="http://schemas.microsoft.com/office/word/2010/wordml" wp14:textId="77777777">
+      <w:tr>
         <w:trPr>
           <w:cantSplit/>
           <w:trHeight w:val="510"/>
@@ -1494,13 +1467,12 @@
             <w:tcW w:w="537" w:type="dxa"/>
             <w:tcBorders>
               <w:top w:val="nil"/>
-              <w:bottom w:val="single" w:color="auto" w:sz="6" w:space="0"/>
-              <w:right w:val="single" w:color="auto" w:sz="6" w:space="0"/>
-            </w:tcBorders>
-            <w:tcMar/>
-            <w:vAlign w:val="center"/>
-          </w:tcPr>
-          <w:p wp14:textId="77777777">
+              <w:bottom w:val="single" w:sz="6" w:space="0" w:color="auto"/>
+              <w:right w:val="single" w:sz="6" w:space="0" w:color="auto"/>
+            </w:tcBorders>
+            <w:vAlign w:val="center"/>
+          </w:tcPr>
+          <w:p>
             <w:pPr>
               <w:jc w:val="center"/>
               <w:rPr>
@@ -1520,14 +1492,13 @@
             <w:tcW w:w="6945" w:type="dxa"/>
             <w:tcBorders>
               <w:top w:val="nil"/>
-              <w:left w:val="single" w:color="auto" w:sz="6" w:space="0"/>
-              <w:bottom w:val="single" w:color="auto" w:sz="6" w:space="0"/>
-              <w:right w:val="single" w:color="auto" w:sz="6" w:space="0"/>
-            </w:tcBorders>
-            <w:tcMar/>
-            <w:vAlign w:val="center"/>
-          </w:tcPr>
-          <w:p wp14:textId="77777777">
+              <w:left w:val="single" w:sz="6" w:space="0" w:color="auto"/>
+              <w:bottom w:val="single" w:sz="6" w:space="0" w:color="auto"/>
+              <w:right w:val="single" w:sz="6" w:space="0" w:color="auto"/>
+            </w:tcBorders>
+            <w:vAlign w:val="center"/>
+          </w:tcPr>
+          <w:p>
             <w:pPr>
               <w:rPr>
                 <w:sz w:val="20"/>
@@ -1558,14 +1529,13 @@
             <w:tcW w:w="545" w:type="dxa"/>
             <w:tcBorders>
               <w:top w:val="nil"/>
-              <w:left w:val="single" w:color="auto" w:sz="6" w:space="0"/>
-              <w:bottom w:val="single" w:color="auto" w:sz="6" w:space="0"/>
-              <w:right w:val="single" w:color="auto" w:sz="6" w:space="0"/>
-            </w:tcBorders>
-            <w:tcMar/>
-            <w:vAlign w:val="center"/>
-          </w:tcPr>
-          <w:p wp14:textId="77777777">
+              <w:left w:val="single" w:sz="6" w:space="0" w:color="auto"/>
+              <w:bottom w:val="single" w:sz="6" w:space="0" w:color="auto"/>
+              <w:right w:val="single" w:sz="6" w:space="0" w:color="auto"/>
+            </w:tcBorders>
+            <w:vAlign w:val="center"/>
+          </w:tcPr>
+          <w:p>
             <w:pPr>
               <w:jc w:val="center"/>
               <w:rPr>
@@ -1579,14 +1549,13 @@
             <w:tcW w:w="545" w:type="dxa"/>
             <w:tcBorders>
               <w:top w:val="nil"/>
-              <w:left w:val="single" w:color="auto" w:sz="6" w:space="0"/>
-              <w:bottom w:val="single" w:color="auto" w:sz="6" w:space="0"/>
-              <w:right w:val="single" w:color="auto" w:sz="6" w:space="0"/>
-            </w:tcBorders>
-            <w:tcMar/>
-            <w:vAlign w:val="center"/>
-          </w:tcPr>
-          <w:p wp14:textId="77777777">
+              <w:left w:val="single" w:sz="6" w:space="0" w:color="auto"/>
+              <w:bottom w:val="single" w:sz="6" w:space="0" w:color="auto"/>
+              <w:right w:val="single" w:sz="6" w:space="0" w:color="auto"/>
+            </w:tcBorders>
+            <w:vAlign w:val="center"/>
+          </w:tcPr>
+          <w:p>
             <w:pPr>
               <w:jc w:val="center"/>
               <w:rPr>
@@ -1600,25 +1569,22 @@
             <w:tcW w:w="545" w:type="dxa"/>
             <w:tcBorders>
               <w:top w:val="nil"/>
-              <w:left w:val="single" w:color="auto" w:sz="6" w:space="0"/>
-              <w:bottom w:val="single" w:color="auto" w:sz="6" w:space="0"/>
-              <w:right w:val="single" w:color="auto" w:sz="6" w:space="0"/>
-            </w:tcBorders>
-            <w:tcMar/>
-            <w:vAlign w:val="center"/>
-          </w:tcPr>
-          <w:p wp14:textId="1F4DFE38">
-            <w:pPr>
-              <w:jc w:val="center"/>
-              <w:rPr>
-                <w:sz w:val="20"/>
-                <w:szCs w:val="20"/>
-              </w:rPr>
-            </w:pPr>
-            <w:r>
-              <w:rPr>
-                <w:sz w:val="20"/>
-                <w:szCs w:val="20"/>
+              <w:left w:val="single" w:sz="6" w:space="0" w:color="auto"/>
+              <w:bottom w:val="single" w:sz="6" w:space="0" w:color="auto"/>
+              <w:right w:val="single" w:sz="6" w:space="0" w:color="auto"/>
+            </w:tcBorders>
+            <w:vAlign w:val="center"/>
+          </w:tcPr>
+          <w:p>
+            <w:pPr>
+              <w:jc w:val="center"/>
+              <w:rPr>
+                <w:sz w:val="20"/>
+              </w:rPr>
+            </w:pPr>
+            <w:r>
+              <w:rPr>
+                <w:sz w:val="20"/>
               </w:rPr>
               <w:t>+</w:t>
             </w:r>
@@ -1629,13 +1595,12 @@
             <w:tcW w:w="459" w:type="dxa"/>
             <w:tcBorders>
               <w:top w:val="nil"/>
-              <w:left w:val="single" w:color="auto" w:sz="6" w:space="0"/>
-              <w:bottom w:val="single" w:color="auto" w:sz="6" w:space="0"/>
-            </w:tcBorders>
-            <w:tcMar/>
-            <w:vAlign w:val="center"/>
-          </w:tcPr>
-          <w:p wp14:textId="77777777">
+              <w:left w:val="single" w:sz="6" w:space="0" w:color="auto"/>
+              <w:bottom w:val="single" w:sz="6" w:space="0" w:color="auto"/>
+            </w:tcBorders>
+            <w:vAlign w:val="center"/>
+          </w:tcPr>
+          <w:p>
             <w:pPr>
               <w:jc w:val="center"/>
               <w:rPr>
@@ -1645,7 +1610,7 @@
           </w:p>
         </w:tc>
       </w:tr>
-      <w:tr xmlns:wp14="http://schemas.microsoft.com/office/word/2010/wordml" wp14:textId="77777777">
+      <w:tr>
         <w:trPr>
           <w:cantSplit/>
           <w:trHeight w:val="510"/>
@@ -1655,13 +1620,12 @@
             <w:tcW w:w="537" w:type="dxa"/>
             <w:tcBorders>
               <w:top w:val="nil"/>
-              <w:bottom w:val="single" w:color="auto" w:sz="6" w:space="0"/>
-              <w:right w:val="single" w:color="auto" w:sz="6" w:space="0"/>
-            </w:tcBorders>
-            <w:tcMar/>
-            <w:vAlign w:val="center"/>
-          </w:tcPr>
-          <w:p wp14:textId="77777777">
+              <w:bottom w:val="single" w:sz="6" w:space="0" w:color="auto"/>
+              <w:right w:val="single" w:sz="6" w:space="0" w:color="auto"/>
+            </w:tcBorders>
+            <w:vAlign w:val="center"/>
+          </w:tcPr>
+          <w:p>
             <w:pPr>
               <w:jc w:val="center"/>
               <w:rPr>
@@ -1681,14 +1645,13 @@
             <w:tcW w:w="6945" w:type="dxa"/>
             <w:tcBorders>
               <w:top w:val="nil"/>
-              <w:left w:val="single" w:color="auto" w:sz="6" w:space="0"/>
-              <w:bottom w:val="single" w:color="auto" w:sz="6" w:space="0"/>
-              <w:right w:val="single" w:color="auto" w:sz="6" w:space="0"/>
-            </w:tcBorders>
-            <w:tcMar/>
-            <w:vAlign w:val="center"/>
-          </w:tcPr>
-          <w:p wp14:textId="77777777">
+              <w:left w:val="single" w:sz="6" w:space="0" w:color="auto"/>
+              <w:bottom w:val="single" w:sz="6" w:space="0" w:color="auto"/>
+              <w:right w:val="single" w:sz="6" w:space="0" w:color="auto"/>
+            </w:tcBorders>
+            <w:vAlign w:val="center"/>
+          </w:tcPr>
+          <w:p>
             <w:pPr>
               <w:rPr>
                 <w:sz w:val="20"/>
@@ -1707,14 +1670,13 @@
             <w:tcW w:w="545" w:type="dxa"/>
             <w:tcBorders>
               <w:top w:val="nil"/>
-              <w:left w:val="single" w:color="auto" w:sz="6" w:space="0"/>
-              <w:bottom w:val="single" w:color="auto" w:sz="6" w:space="0"/>
-              <w:right w:val="single" w:color="auto" w:sz="6" w:space="0"/>
-            </w:tcBorders>
-            <w:tcMar/>
-            <w:vAlign w:val="center"/>
-          </w:tcPr>
-          <w:p wp14:textId="77777777">
+              <w:left w:val="single" w:sz="6" w:space="0" w:color="auto"/>
+              <w:bottom w:val="single" w:sz="6" w:space="0" w:color="auto"/>
+              <w:right w:val="single" w:sz="6" w:space="0" w:color="auto"/>
+            </w:tcBorders>
+            <w:vAlign w:val="center"/>
+          </w:tcPr>
+          <w:p>
             <w:pPr>
               <w:jc w:val="center"/>
               <w:rPr>
@@ -1728,25 +1690,22 @@
             <w:tcW w:w="545" w:type="dxa"/>
             <w:tcBorders>
               <w:top w:val="nil"/>
-              <w:left w:val="single" w:color="auto" w:sz="6" w:space="0"/>
-              <w:bottom w:val="single" w:color="auto" w:sz="6" w:space="0"/>
-              <w:right w:val="single" w:color="auto" w:sz="6" w:space="0"/>
-            </w:tcBorders>
-            <w:tcMar/>
-            <w:vAlign w:val="center"/>
-          </w:tcPr>
-          <w:p wp14:textId="235A97A5">
-            <w:pPr>
-              <w:jc w:val="center"/>
-              <w:rPr>
-                <w:sz w:val="20"/>
-                <w:szCs w:val="20"/>
-              </w:rPr>
-            </w:pPr>
-            <w:r>
-              <w:rPr>
-                <w:sz w:val="20"/>
-                <w:szCs w:val="20"/>
+              <w:left w:val="single" w:sz="6" w:space="0" w:color="auto"/>
+              <w:bottom w:val="single" w:sz="6" w:space="0" w:color="auto"/>
+              <w:right w:val="single" w:sz="6" w:space="0" w:color="auto"/>
+            </w:tcBorders>
+            <w:vAlign w:val="center"/>
+          </w:tcPr>
+          <w:p>
+            <w:pPr>
+              <w:jc w:val="center"/>
+              <w:rPr>
+                <w:sz w:val="20"/>
+              </w:rPr>
+            </w:pPr>
+            <w:r>
+              <w:rPr>
+                <w:sz w:val="20"/>
               </w:rPr>
               <w:t>+</w:t>
             </w:r>
@@ -1757,14 +1716,13 @@
             <w:tcW w:w="545" w:type="dxa"/>
             <w:tcBorders>
               <w:top w:val="nil"/>
-              <w:left w:val="single" w:color="auto" w:sz="6" w:space="0"/>
-              <w:bottom w:val="single" w:color="auto" w:sz="6" w:space="0"/>
-              <w:right w:val="single" w:color="auto" w:sz="6" w:space="0"/>
-            </w:tcBorders>
-            <w:tcMar/>
-            <w:vAlign w:val="center"/>
-          </w:tcPr>
-          <w:p wp14:textId="77777777">
+              <w:left w:val="single" w:sz="6" w:space="0" w:color="auto"/>
+              <w:bottom w:val="single" w:sz="6" w:space="0" w:color="auto"/>
+              <w:right w:val="single" w:sz="6" w:space="0" w:color="auto"/>
+            </w:tcBorders>
+            <w:vAlign w:val="center"/>
+          </w:tcPr>
+          <w:p>
             <w:pPr>
               <w:jc w:val="center"/>
               <w:rPr>
@@ -1778,13 +1736,12 @@
             <w:tcW w:w="459" w:type="dxa"/>
             <w:tcBorders>
               <w:top w:val="nil"/>
-              <w:left w:val="single" w:color="auto" w:sz="6" w:space="0"/>
-              <w:bottom w:val="single" w:color="auto" w:sz="6" w:space="0"/>
-            </w:tcBorders>
-            <w:tcMar/>
-            <w:vAlign w:val="center"/>
-          </w:tcPr>
-          <w:p wp14:textId="77777777">
+              <w:left w:val="single" w:sz="6" w:space="0" w:color="auto"/>
+              <w:bottom w:val="single" w:sz="6" w:space="0" w:color="auto"/>
+            </w:tcBorders>
+            <w:vAlign w:val="center"/>
+          </w:tcPr>
+          <w:p>
             <w:pPr>
               <w:jc w:val="center"/>
               <w:rPr>
@@ -1794,7 +1751,7 @@
           </w:p>
         </w:tc>
       </w:tr>
-      <w:tr xmlns:wp14="http://schemas.microsoft.com/office/word/2010/wordml" wp14:textId="77777777">
+      <w:tr>
         <w:trPr>
           <w:cantSplit/>
           <w:trHeight w:val="510"/>
@@ -1804,13 +1761,12 @@
             <w:tcW w:w="537" w:type="dxa"/>
             <w:tcBorders>
               <w:top w:val="nil"/>
-              <w:bottom w:val="single" w:color="auto" w:sz="6" w:space="0"/>
-              <w:right w:val="single" w:color="auto" w:sz="6" w:space="0"/>
-            </w:tcBorders>
-            <w:tcMar/>
-            <w:vAlign w:val="center"/>
-          </w:tcPr>
-          <w:p wp14:textId="77777777">
+              <w:bottom w:val="single" w:sz="6" w:space="0" w:color="auto"/>
+              <w:right w:val="single" w:sz="6" w:space="0" w:color="auto"/>
+            </w:tcBorders>
+            <w:vAlign w:val="center"/>
+          </w:tcPr>
+          <w:p>
             <w:pPr>
               <w:jc w:val="center"/>
               <w:rPr>
@@ -1830,14 +1786,13 @@
             <w:tcW w:w="6945" w:type="dxa"/>
             <w:tcBorders>
               <w:top w:val="nil"/>
-              <w:left w:val="single" w:color="auto" w:sz="6" w:space="0"/>
-              <w:bottom w:val="single" w:color="auto" w:sz="6" w:space="0"/>
-              <w:right w:val="single" w:color="auto" w:sz="6" w:space="0"/>
-            </w:tcBorders>
-            <w:tcMar/>
-            <w:vAlign w:val="center"/>
-          </w:tcPr>
-          <w:p wp14:textId="77777777">
+              <w:left w:val="single" w:sz="6" w:space="0" w:color="auto"/>
+              <w:bottom w:val="single" w:sz="6" w:space="0" w:color="auto"/>
+              <w:right w:val="single" w:sz="6" w:space="0" w:color="auto"/>
+            </w:tcBorders>
+            <w:vAlign w:val="center"/>
+          </w:tcPr>
+          <w:p>
             <w:pPr>
               <w:rPr>
                 <w:sz w:val="20"/>
@@ -1856,14 +1811,13 @@
             <w:tcW w:w="545" w:type="dxa"/>
             <w:tcBorders>
               <w:top w:val="nil"/>
-              <w:left w:val="single" w:color="auto" w:sz="6" w:space="0"/>
-              <w:bottom w:val="single" w:color="auto" w:sz="6" w:space="0"/>
-              <w:right w:val="single" w:color="auto" w:sz="6" w:space="0"/>
-            </w:tcBorders>
-            <w:tcMar/>
-            <w:vAlign w:val="center"/>
-          </w:tcPr>
-          <w:p wp14:textId="77777777">
+              <w:left w:val="single" w:sz="6" w:space="0" w:color="auto"/>
+              <w:bottom w:val="single" w:sz="6" w:space="0" w:color="auto"/>
+              <w:right w:val="single" w:sz="6" w:space="0" w:color="auto"/>
+            </w:tcBorders>
+            <w:vAlign w:val="center"/>
+          </w:tcPr>
+          <w:p>
             <w:pPr>
               <w:jc w:val="center"/>
               <w:rPr>
@@ -1877,25 +1831,22 @@
             <w:tcW w:w="545" w:type="dxa"/>
             <w:tcBorders>
               <w:top w:val="nil"/>
-              <w:left w:val="single" w:color="auto" w:sz="6" w:space="0"/>
-              <w:bottom w:val="single" w:color="auto" w:sz="6" w:space="0"/>
-              <w:right w:val="single" w:color="auto" w:sz="6" w:space="0"/>
-            </w:tcBorders>
-            <w:tcMar/>
-            <w:vAlign w:val="center"/>
-          </w:tcPr>
-          <w:p wp14:textId="45409869">
-            <w:pPr>
-              <w:jc w:val="center"/>
-              <w:rPr>
-                <w:sz w:val="20"/>
-                <w:szCs w:val="20"/>
-              </w:rPr>
-            </w:pPr>
-            <w:r>
-              <w:rPr>
-                <w:sz w:val="20"/>
-                <w:szCs w:val="20"/>
+              <w:left w:val="single" w:sz="6" w:space="0" w:color="auto"/>
+              <w:bottom w:val="single" w:sz="6" w:space="0" w:color="auto"/>
+              <w:right w:val="single" w:sz="6" w:space="0" w:color="auto"/>
+            </w:tcBorders>
+            <w:vAlign w:val="center"/>
+          </w:tcPr>
+          <w:p>
+            <w:pPr>
+              <w:jc w:val="center"/>
+              <w:rPr>
+                <w:sz w:val="20"/>
+              </w:rPr>
+            </w:pPr>
+            <w:r>
+              <w:rPr>
+                <w:sz w:val="20"/>
               </w:rPr>
               <w:t>+</w:t>
             </w:r>
@@ -1906,19 +1857,17 @@
             <w:tcW w:w="545" w:type="dxa"/>
             <w:tcBorders>
               <w:top w:val="nil"/>
-              <w:left w:val="single" w:color="auto" w:sz="6" w:space="0"/>
-              <w:bottom w:val="single" w:color="auto" w:sz="6" w:space="0"/>
-              <w:right w:val="single" w:color="auto" w:sz="6" w:space="0"/>
-            </w:tcBorders>
-            <w:tcMar/>
-            <w:vAlign w:val="center"/>
-          </w:tcPr>
-          <w:p wp14:textId="02BDA4CC">
-            <w:pPr>
-              <w:jc w:val="center"/>
-              <w:rPr>
-                <w:sz w:val="20"/>
-                <w:szCs w:val="20"/>
+              <w:left w:val="single" w:sz="6" w:space="0" w:color="auto"/>
+              <w:bottom w:val="single" w:sz="6" w:space="0" w:color="auto"/>
+              <w:right w:val="single" w:sz="6" w:space="0" w:color="auto"/>
+            </w:tcBorders>
+            <w:vAlign w:val="center"/>
+          </w:tcPr>
+          <w:p>
+            <w:pPr>
+              <w:jc w:val="center"/>
+              <w:rPr>
+                <w:sz w:val="20"/>
               </w:rPr>
             </w:pPr>
           </w:p>
@@ -1928,13 +1877,12 @@
             <w:tcW w:w="459" w:type="dxa"/>
             <w:tcBorders>
               <w:top w:val="nil"/>
-              <w:left w:val="single" w:color="auto" w:sz="6" w:space="0"/>
-              <w:bottom w:val="single" w:color="auto" w:sz="6" w:space="0"/>
-            </w:tcBorders>
-            <w:tcMar/>
-            <w:vAlign w:val="center"/>
-          </w:tcPr>
-          <w:p wp14:textId="77777777">
+              <w:left w:val="single" w:sz="6" w:space="0" w:color="auto"/>
+              <w:bottom w:val="single" w:sz="6" w:space="0" w:color="auto"/>
+            </w:tcBorders>
+            <w:vAlign w:val="center"/>
+          </w:tcPr>
+          <w:p>
             <w:pPr>
               <w:jc w:val="center"/>
               <w:rPr>
@@ -1944,7 +1892,7 @@
           </w:p>
         </w:tc>
       </w:tr>
-      <w:tr xmlns:wp14="http://schemas.microsoft.com/office/word/2010/wordml" wp14:textId="77777777">
+      <w:tr>
         <w:trPr>
           <w:cantSplit/>
           <w:trHeight w:val="510"/>
@@ -1954,13 +1902,12 @@
             <w:tcW w:w="537" w:type="dxa"/>
             <w:tcBorders>
               <w:top w:val="nil"/>
-              <w:bottom w:val="single" w:color="auto" w:sz="6" w:space="0"/>
-              <w:right w:val="single" w:color="auto" w:sz="6" w:space="0"/>
-            </w:tcBorders>
-            <w:tcMar/>
-            <w:vAlign w:val="center"/>
-          </w:tcPr>
-          <w:p wp14:textId="77777777">
+              <w:bottom w:val="single" w:sz="6" w:space="0" w:color="auto"/>
+              <w:right w:val="single" w:sz="6" w:space="0" w:color="auto"/>
+            </w:tcBorders>
+            <w:vAlign w:val="center"/>
+          </w:tcPr>
+          <w:p>
             <w:pPr>
               <w:jc w:val="center"/>
               <w:rPr>
@@ -1980,14 +1927,13 @@
             <w:tcW w:w="6945" w:type="dxa"/>
             <w:tcBorders>
               <w:top w:val="nil"/>
-              <w:left w:val="single" w:color="auto" w:sz="6" w:space="0"/>
-              <w:bottom w:val="single" w:color="auto" w:sz="6" w:space="0"/>
-              <w:right w:val="single" w:color="auto" w:sz="6" w:space="0"/>
-            </w:tcBorders>
-            <w:tcMar/>
-            <w:vAlign w:val="center"/>
-          </w:tcPr>
-          <w:p wp14:textId="77777777">
+              <w:left w:val="single" w:sz="6" w:space="0" w:color="auto"/>
+              <w:bottom w:val="single" w:sz="6" w:space="0" w:color="auto"/>
+              <w:right w:val="single" w:sz="6" w:space="0" w:color="auto"/>
+            </w:tcBorders>
+            <w:vAlign w:val="center"/>
+          </w:tcPr>
+          <w:p>
             <w:pPr>
               <w:rPr>
                 <w:sz w:val="20"/>
@@ -2006,14 +1952,13 @@
             <w:tcW w:w="545" w:type="dxa"/>
             <w:tcBorders>
               <w:top w:val="nil"/>
-              <w:left w:val="single" w:color="auto" w:sz="6" w:space="0"/>
-              <w:bottom w:val="single" w:color="auto" w:sz="6" w:space="0"/>
-              <w:right w:val="single" w:color="auto" w:sz="6" w:space="0"/>
-            </w:tcBorders>
-            <w:tcMar/>
-            <w:vAlign w:val="center"/>
-          </w:tcPr>
-          <w:p wp14:textId="77777777">
+              <w:left w:val="single" w:sz="6" w:space="0" w:color="auto"/>
+              <w:bottom w:val="single" w:sz="6" w:space="0" w:color="auto"/>
+              <w:right w:val="single" w:sz="6" w:space="0" w:color="auto"/>
+            </w:tcBorders>
+            <w:vAlign w:val="center"/>
+          </w:tcPr>
+          <w:p>
             <w:pPr>
               <w:jc w:val="center"/>
               <w:rPr>
@@ -2027,14 +1972,13 @@
             <w:tcW w:w="545" w:type="dxa"/>
             <w:tcBorders>
               <w:top w:val="nil"/>
-              <w:left w:val="single" w:color="auto" w:sz="6" w:space="0"/>
-              <w:bottom w:val="single" w:color="auto" w:sz="6" w:space="0"/>
-              <w:right w:val="single" w:color="auto" w:sz="6" w:space="0"/>
-            </w:tcBorders>
-            <w:tcMar/>
-            <w:vAlign w:val="center"/>
-          </w:tcPr>
-          <w:p wp14:textId="77777777">
+              <w:left w:val="single" w:sz="6" w:space="0" w:color="auto"/>
+              <w:bottom w:val="single" w:sz="6" w:space="0" w:color="auto"/>
+              <w:right w:val="single" w:sz="6" w:space="0" w:color="auto"/>
+            </w:tcBorders>
+            <w:vAlign w:val="center"/>
+          </w:tcPr>
+          <w:p>
             <w:pPr>
               <w:jc w:val="center"/>
               <w:rPr>
@@ -2048,25 +1992,22 @@
             <w:tcW w:w="545" w:type="dxa"/>
             <w:tcBorders>
               <w:top w:val="nil"/>
-              <w:left w:val="single" w:color="auto" w:sz="6" w:space="0"/>
-              <w:bottom w:val="single" w:color="auto" w:sz="6" w:space="0"/>
-              <w:right w:val="single" w:color="auto" w:sz="6" w:space="0"/>
-            </w:tcBorders>
-            <w:tcMar/>
-            <w:vAlign w:val="center"/>
-          </w:tcPr>
-          <w:p wp14:textId="596D2643">
-            <w:pPr>
-              <w:jc w:val="center"/>
-              <w:rPr>
-                <w:sz w:val="20"/>
-                <w:szCs w:val="20"/>
-              </w:rPr>
-            </w:pPr>
-            <w:r>
-              <w:rPr>
-                <w:sz w:val="20"/>
-                <w:szCs w:val="20"/>
+              <w:left w:val="single" w:sz="6" w:space="0" w:color="auto"/>
+              <w:bottom w:val="single" w:sz="6" w:space="0" w:color="auto"/>
+              <w:right w:val="single" w:sz="6" w:space="0" w:color="auto"/>
+            </w:tcBorders>
+            <w:vAlign w:val="center"/>
+          </w:tcPr>
+          <w:p>
+            <w:pPr>
+              <w:jc w:val="center"/>
+              <w:rPr>
+                <w:sz w:val="20"/>
+              </w:rPr>
+            </w:pPr>
+            <w:r>
+              <w:rPr>
+                <w:sz w:val="20"/>
               </w:rPr>
               <w:t>+</w:t>
             </w:r>
@@ -2077,13 +2018,12 @@
             <w:tcW w:w="459" w:type="dxa"/>
             <w:tcBorders>
               <w:top w:val="nil"/>
-              <w:left w:val="single" w:color="auto" w:sz="6" w:space="0"/>
-              <w:bottom w:val="single" w:color="auto" w:sz="6" w:space="0"/>
-            </w:tcBorders>
-            <w:tcMar/>
-            <w:vAlign w:val="center"/>
-          </w:tcPr>
-          <w:p wp14:textId="77777777">
+              <w:left w:val="single" w:sz="6" w:space="0" w:color="auto"/>
+              <w:bottom w:val="single" w:sz="6" w:space="0" w:color="auto"/>
+            </w:tcBorders>
+            <w:vAlign w:val="center"/>
+          </w:tcPr>
+          <w:p>
             <w:pPr>
               <w:jc w:val="center"/>
               <w:rPr>
@@ -2093,7 +2033,7 @@
           </w:p>
         </w:tc>
       </w:tr>
-      <w:tr xmlns:wp14="http://schemas.microsoft.com/office/word/2010/wordml" wp14:textId="77777777">
+      <w:tr>
         <w:trPr>
           <w:cantSplit/>
           <w:trHeight w:val="510"/>
@@ -2103,13 +2043,12 @@
             <w:tcW w:w="537" w:type="dxa"/>
             <w:tcBorders>
               <w:top w:val="nil"/>
-              <w:bottom w:val="single" w:color="auto" w:sz="6" w:space="0"/>
-              <w:right w:val="single" w:color="auto" w:sz="6" w:space="0"/>
-            </w:tcBorders>
-            <w:tcMar/>
-            <w:vAlign w:val="center"/>
-          </w:tcPr>
-          <w:p wp14:textId="77777777">
+              <w:bottom w:val="single" w:sz="6" w:space="0" w:color="auto"/>
+              <w:right w:val="single" w:sz="6" w:space="0" w:color="auto"/>
+            </w:tcBorders>
+            <w:vAlign w:val="center"/>
+          </w:tcPr>
+          <w:p>
             <w:pPr>
               <w:jc w:val="center"/>
               <w:rPr>
@@ -2129,14 +2068,13 @@
             <w:tcW w:w="6945" w:type="dxa"/>
             <w:tcBorders>
               <w:top w:val="nil"/>
-              <w:left w:val="single" w:color="auto" w:sz="6" w:space="0"/>
-              <w:bottom w:val="single" w:color="auto" w:sz="6" w:space="0"/>
-              <w:right w:val="single" w:color="auto" w:sz="6" w:space="0"/>
-            </w:tcBorders>
-            <w:tcMar/>
-            <w:vAlign w:val="center"/>
-          </w:tcPr>
-          <w:p wp14:textId="77777777">
+              <w:left w:val="single" w:sz="6" w:space="0" w:color="auto"/>
+              <w:bottom w:val="single" w:sz="6" w:space="0" w:color="auto"/>
+              <w:right w:val="single" w:sz="6" w:space="0" w:color="auto"/>
+            </w:tcBorders>
+            <w:vAlign w:val="center"/>
+          </w:tcPr>
+          <w:p>
             <w:pPr>
               <w:rPr>
                 <w:sz w:val="20"/>
@@ -2156,14 +2094,13 @@
             <w:tcW w:w="545" w:type="dxa"/>
             <w:tcBorders>
               <w:top w:val="nil"/>
-              <w:left w:val="single" w:color="auto" w:sz="6" w:space="0"/>
-              <w:bottom w:val="single" w:color="auto" w:sz="6" w:space="0"/>
-              <w:right w:val="single" w:color="auto" w:sz="6" w:space="0"/>
-            </w:tcBorders>
-            <w:tcMar/>
-            <w:vAlign w:val="center"/>
-          </w:tcPr>
-          <w:p wp14:textId="77777777">
+              <w:left w:val="single" w:sz="6" w:space="0" w:color="auto"/>
+              <w:bottom w:val="single" w:sz="6" w:space="0" w:color="auto"/>
+              <w:right w:val="single" w:sz="6" w:space="0" w:color="auto"/>
+            </w:tcBorders>
+            <w:vAlign w:val="center"/>
+          </w:tcPr>
+          <w:p>
             <w:pPr>
               <w:jc w:val="center"/>
               <w:rPr>
@@ -2177,25 +2114,22 @@
             <w:tcW w:w="545" w:type="dxa"/>
             <w:tcBorders>
               <w:top w:val="nil"/>
-              <w:left w:val="single" w:color="auto" w:sz="6" w:space="0"/>
-              <w:bottom w:val="single" w:color="auto" w:sz="6" w:space="0"/>
-              <w:right w:val="single" w:color="auto" w:sz="6" w:space="0"/>
-            </w:tcBorders>
-            <w:tcMar/>
-            <w:vAlign w:val="center"/>
-          </w:tcPr>
-          <w:p wp14:textId="6526BBF7">
-            <w:pPr>
-              <w:jc w:val="center"/>
-              <w:rPr>
-                <w:sz w:val="20"/>
-                <w:szCs w:val="20"/>
-              </w:rPr>
-            </w:pPr>
-            <w:r>
-              <w:rPr>
-                <w:sz w:val="20"/>
-                <w:szCs w:val="20"/>
+              <w:left w:val="single" w:sz="6" w:space="0" w:color="auto"/>
+              <w:bottom w:val="single" w:sz="6" w:space="0" w:color="auto"/>
+              <w:right w:val="single" w:sz="6" w:space="0" w:color="auto"/>
+            </w:tcBorders>
+            <w:vAlign w:val="center"/>
+          </w:tcPr>
+          <w:p>
+            <w:pPr>
+              <w:jc w:val="center"/>
+              <w:rPr>
+                <w:sz w:val="20"/>
+              </w:rPr>
+            </w:pPr>
+            <w:r>
+              <w:rPr>
+                <w:sz w:val="20"/>
               </w:rPr>
               <w:t>+</w:t>
             </w:r>
@@ -2206,14 +2140,13 @@
             <w:tcW w:w="545" w:type="dxa"/>
             <w:tcBorders>
               <w:top w:val="nil"/>
-              <w:left w:val="single" w:color="auto" w:sz="6" w:space="0"/>
-              <w:bottom w:val="single" w:color="auto" w:sz="6" w:space="0"/>
-              <w:right w:val="single" w:color="auto" w:sz="6" w:space="0"/>
-            </w:tcBorders>
-            <w:tcMar/>
-            <w:vAlign w:val="center"/>
-          </w:tcPr>
-          <w:p wp14:textId="77777777">
+              <w:left w:val="single" w:sz="6" w:space="0" w:color="auto"/>
+              <w:bottom w:val="single" w:sz="6" w:space="0" w:color="auto"/>
+              <w:right w:val="single" w:sz="6" w:space="0" w:color="auto"/>
+            </w:tcBorders>
+            <w:vAlign w:val="center"/>
+          </w:tcPr>
+          <w:p>
             <w:pPr>
               <w:jc w:val="center"/>
               <w:rPr>
@@ -2227,13 +2160,12 @@
             <w:tcW w:w="459" w:type="dxa"/>
             <w:tcBorders>
               <w:top w:val="nil"/>
-              <w:left w:val="single" w:color="auto" w:sz="6" w:space="0"/>
-              <w:bottom w:val="single" w:color="auto" w:sz="6" w:space="0"/>
-            </w:tcBorders>
-            <w:tcMar/>
-            <w:vAlign w:val="center"/>
-          </w:tcPr>
-          <w:p wp14:textId="77777777">
+              <w:left w:val="single" w:sz="6" w:space="0" w:color="auto"/>
+              <w:bottom w:val="single" w:sz="6" w:space="0" w:color="auto"/>
+            </w:tcBorders>
+            <w:vAlign w:val="center"/>
+          </w:tcPr>
+          <w:p>
             <w:pPr>
               <w:jc w:val="center"/>
               <w:rPr>
@@ -2243,7 +2175,7 @@
           </w:p>
         </w:tc>
       </w:tr>
-      <w:tr xmlns:wp14="http://schemas.microsoft.com/office/word/2010/wordml" wp14:textId="77777777">
+      <w:tr>
         <w:trPr>
           <w:cantSplit/>
           <w:trHeight w:val="510"/>
@@ -2253,13 +2185,12 @@
             <w:tcW w:w="537" w:type="dxa"/>
             <w:tcBorders>
               <w:top w:val="nil"/>
-              <w:bottom w:val="single" w:color="auto" w:sz="6" w:space="0"/>
-              <w:right w:val="single" w:color="auto" w:sz="6" w:space="0"/>
-            </w:tcBorders>
-            <w:tcMar/>
-            <w:vAlign w:val="center"/>
-          </w:tcPr>
-          <w:p wp14:textId="77777777">
+              <w:bottom w:val="single" w:sz="6" w:space="0" w:color="auto"/>
+              <w:right w:val="single" w:sz="6" w:space="0" w:color="auto"/>
+            </w:tcBorders>
+            <w:vAlign w:val="center"/>
+          </w:tcPr>
+          <w:p>
             <w:pPr>
               <w:jc w:val="center"/>
               <w:rPr>
@@ -2279,14 +2210,13 @@
             <w:tcW w:w="6945" w:type="dxa"/>
             <w:tcBorders>
               <w:top w:val="nil"/>
-              <w:left w:val="single" w:color="auto" w:sz="6" w:space="0"/>
-              <w:bottom w:val="single" w:color="auto" w:sz="6" w:space="0"/>
-              <w:right w:val="single" w:color="auto" w:sz="6" w:space="0"/>
-            </w:tcBorders>
-            <w:tcMar/>
-            <w:vAlign w:val="center"/>
-          </w:tcPr>
-          <w:p wp14:textId="77777777">
+              <w:left w:val="single" w:sz="6" w:space="0" w:color="auto"/>
+              <w:bottom w:val="single" w:sz="6" w:space="0" w:color="auto"/>
+              <w:right w:val="single" w:sz="6" w:space="0" w:color="auto"/>
+            </w:tcBorders>
+            <w:vAlign w:val="center"/>
+          </w:tcPr>
+          <w:p>
             <w:pPr>
               <w:rPr>
                 <w:bCs/>
@@ -2307,14 +2237,13 @@
             <w:tcW w:w="545" w:type="dxa"/>
             <w:tcBorders>
               <w:top w:val="nil"/>
-              <w:left w:val="single" w:color="auto" w:sz="6" w:space="0"/>
-              <w:bottom w:val="single" w:color="auto" w:sz="6" w:space="0"/>
-              <w:right w:val="single" w:color="auto" w:sz="6" w:space="0"/>
-            </w:tcBorders>
-            <w:tcMar/>
-            <w:vAlign w:val="center"/>
-          </w:tcPr>
-          <w:p wp14:textId="77777777">
+              <w:left w:val="single" w:sz="6" w:space="0" w:color="auto"/>
+              <w:bottom w:val="single" w:sz="6" w:space="0" w:color="auto"/>
+              <w:right w:val="single" w:sz="6" w:space="0" w:color="auto"/>
+            </w:tcBorders>
+            <w:vAlign w:val="center"/>
+          </w:tcPr>
+          <w:p>
             <w:pPr>
               <w:jc w:val="center"/>
               <w:rPr>
@@ -2328,14 +2257,13 @@
             <w:tcW w:w="545" w:type="dxa"/>
             <w:tcBorders>
               <w:top w:val="nil"/>
-              <w:left w:val="single" w:color="auto" w:sz="6" w:space="0"/>
-              <w:bottom w:val="single" w:color="auto" w:sz="6" w:space="0"/>
-              <w:right w:val="single" w:color="auto" w:sz="6" w:space="0"/>
-            </w:tcBorders>
-            <w:tcMar/>
-            <w:vAlign w:val="center"/>
-          </w:tcPr>
-          <w:p wp14:textId="77777777">
+              <w:left w:val="single" w:sz="6" w:space="0" w:color="auto"/>
+              <w:bottom w:val="single" w:sz="6" w:space="0" w:color="auto"/>
+              <w:right w:val="single" w:sz="6" w:space="0" w:color="auto"/>
+            </w:tcBorders>
+            <w:vAlign w:val="center"/>
+          </w:tcPr>
+          <w:p>
             <w:pPr>
               <w:jc w:val="center"/>
               <w:rPr>
@@ -2349,25 +2277,22 @@
             <w:tcW w:w="545" w:type="dxa"/>
             <w:tcBorders>
               <w:top w:val="nil"/>
-              <w:left w:val="single" w:color="auto" w:sz="6" w:space="0"/>
-              <w:bottom w:val="single" w:color="auto" w:sz="6" w:space="0"/>
-              <w:right w:val="single" w:color="auto" w:sz="6" w:space="0"/>
-            </w:tcBorders>
-            <w:tcMar/>
-            <w:vAlign w:val="center"/>
-          </w:tcPr>
-          <w:p wp14:textId="1B3C6130">
-            <w:pPr>
-              <w:jc w:val="center"/>
-              <w:rPr>
-                <w:sz w:val="20"/>
-                <w:szCs w:val="20"/>
-              </w:rPr>
-            </w:pPr>
-            <w:r>
-              <w:rPr>
-                <w:sz w:val="20"/>
-                <w:szCs w:val="20"/>
+              <w:left w:val="single" w:sz="6" w:space="0" w:color="auto"/>
+              <w:bottom w:val="single" w:sz="6" w:space="0" w:color="auto"/>
+              <w:right w:val="single" w:sz="6" w:space="0" w:color="auto"/>
+            </w:tcBorders>
+            <w:vAlign w:val="center"/>
+          </w:tcPr>
+          <w:p>
+            <w:pPr>
+              <w:jc w:val="center"/>
+              <w:rPr>
+                <w:sz w:val="20"/>
+              </w:rPr>
+            </w:pPr>
+            <w:r>
+              <w:rPr>
+                <w:sz w:val="20"/>
               </w:rPr>
               <w:t>+</w:t>
             </w:r>
@@ -2378,13 +2303,12 @@
             <w:tcW w:w="459" w:type="dxa"/>
             <w:tcBorders>
               <w:top w:val="nil"/>
-              <w:left w:val="single" w:color="auto" w:sz="6" w:space="0"/>
-              <w:bottom w:val="single" w:color="auto" w:sz="6" w:space="0"/>
-            </w:tcBorders>
-            <w:tcMar/>
-            <w:vAlign w:val="center"/>
-          </w:tcPr>
-          <w:p wp14:textId="77777777">
+              <w:left w:val="single" w:sz="6" w:space="0" w:color="auto"/>
+              <w:bottom w:val="single" w:sz="6" w:space="0" w:color="auto"/>
+            </w:tcBorders>
+            <w:vAlign w:val="center"/>
+          </w:tcPr>
+          <w:p>
             <w:pPr>
               <w:jc w:val="center"/>
               <w:rPr>
@@ -2394,7 +2318,7 @@
           </w:p>
         </w:tc>
       </w:tr>
-      <w:tr xmlns:wp14="http://schemas.microsoft.com/office/word/2010/wordml" wp14:textId="77777777">
+      <w:tr>
         <w:trPr>
           <w:cantSplit/>
           <w:trHeight w:val="510"/>
@@ -2404,13 +2328,12 @@
             <w:tcW w:w="537" w:type="dxa"/>
             <w:tcBorders>
               <w:top w:val="nil"/>
-              <w:bottom w:val="single" w:color="auto" w:sz="6" w:space="0"/>
-              <w:right w:val="single" w:color="auto" w:sz="6" w:space="0"/>
-            </w:tcBorders>
-            <w:tcMar/>
-            <w:vAlign w:val="center"/>
-          </w:tcPr>
-          <w:p wp14:textId="77777777">
+              <w:bottom w:val="single" w:sz="6" w:space="0" w:color="auto"/>
+              <w:right w:val="single" w:sz="6" w:space="0" w:color="auto"/>
+            </w:tcBorders>
+            <w:vAlign w:val="center"/>
+          </w:tcPr>
+          <w:p>
             <w:pPr>
               <w:jc w:val="center"/>
               <w:rPr>
@@ -2430,14 +2353,13 @@
             <w:tcW w:w="6945" w:type="dxa"/>
             <w:tcBorders>
               <w:top w:val="nil"/>
-              <w:left w:val="single" w:color="auto" w:sz="6" w:space="0"/>
-              <w:bottom w:val="single" w:color="auto" w:sz="6" w:space="0"/>
-              <w:right w:val="single" w:color="auto" w:sz="6" w:space="0"/>
-            </w:tcBorders>
-            <w:tcMar/>
-            <w:vAlign w:val="center"/>
-          </w:tcPr>
-          <w:p wp14:textId="77777777">
+              <w:left w:val="single" w:sz="6" w:space="0" w:color="auto"/>
+              <w:bottom w:val="single" w:sz="6" w:space="0" w:color="auto"/>
+              <w:right w:val="single" w:sz="6" w:space="0" w:color="auto"/>
+            </w:tcBorders>
+            <w:vAlign w:val="center"/>
+          </w:tcPr>
+          <w:p>
             <w:pPr>
               <w:rPr>
                 <w:bCs/>
@@ -2457,14 +2379,13 @@
             <w:tcW w:w="545" w:type="dxa"/>
             <w:tcBorders>
               <w:top w:val="nil"/>
-              <w:left w:val="single" w:color="auto" w:sz="6" w:space="0"/>
-              <w:bottom w:val="single" w:color="auto" w:sz="6" w:space="0"/>
-              <w:right w:val="single" w:color="auto" w:sz="6" w:space="0"/>
-            </w:tcBorders>
-            <w:tcMar/>
-            <w:vAlign w:val="center"/>
-          </w:tcPr>
-          <w:p wp14:textId="77777777">
+              <w:left w:val="single" w:sz="6" w:space="0" w:color="auto"/>
+              <w:bottom w:val="single" w:sz="6" w:space="0" w:color="auto"/>
+              <w:right w:val="single" w:sz="6" w:space="0" w:color="auto"/>
+            </w:tcBorders>
+            <w:vAlign w:val="center"/>
+          </w:tcPr>
+          <w:p>
             <w:pPr>
               <w:jc w:val="center"/>
               <w:rPr>
@@ -2478,14 +2399,13 @@
             <w:tcW w:w="545" w:type="dxa"/>
             <w:tcBorders>
               <w:top w:val="nil"/>
-              <w:left w:val="single" w:color="auto" w:sz="6" w:space="0"/>
-              <w:bottom w:val="single" w:color="auto" w:sz="6" w:space="0"/>
-              <w:right w:val="single" w:color="auto" w:sz="6" w:space="0"/>
-            </w:tcBorders>
-            <w:tcMar/>
-            <w:vAlign w:val="center"/>
-          </w:tcPr>
-          <w:p wp14:textId="77777777">
+              <w:left w:val="single" w:sz="6" w:space="0" w:color="auto"/>
+              <w:bottom w:val="single" w:sz="6" w:space="0" w:color="auto"/>
+              <w:right w:val="single" w:sz="6" w:space="0" w:color="auto"/>
+            </w:tcBorders>
+            <w:vAlign w:val="center"/>
+          </w:tcPr>
+          <w:p>
             <w:pPr>
               <w:jc w:val="center"/>
               <w:rPr>
@@ -2499,25 +2419,22 @@
             <w:tcW w:w="545" w:type="dxa"/>
             <w:tcBorders>
               <w:top w:val="nil"/>
-              <w:left w:val="single" w:color="auto" w:sz="6" w:space="0"/>
-              <w:bottom w:val="single" w:color="auto" w:sz="6" w:space="0"/>
-              <w:right w:val="single" w:color="auto" w:sz="6" w:space="0"/>
-            </w:tcBorders>
-            <w:tcMar/>
-            <w:vAlign w:val="center"/>
-          </w:tcPr>
-          <w:p wp14:textId="2958ADE3">
-            <w:pPr>
-              <w:jc w:val="center"/>
-              <w:rPr>
-                <w:sz w:val="20"/>
-                <w:szCs w:val="20"/>
-              </w:rPr>
-            </w:pPr>
-            <w:r>
-              <w:rPr>
-                <w:sz w:val="20"/>
-                <w:szCs w:val="20"/>
+              <w:left w:val="single" w:sz="6" w:space="0" w:color="auto"/>
+              <w:bottom w:val="single" w:sz="6" w:space="0" w:color="auto"/>
+              <w:right w:val="single" w:sz="6" w:space="0" w:color="auto"/>
+            </w:tcBorders>
+            <w:vAlign w:val="center"/>
+          </w:tcPr>
+          <w:p>
+            <w:pPr>
+              <w:jc w:val="center"/>
+              <w:rPr>
+                <w:sz w:val="20"/>
+              </w:rPr>
+            </w:pPr>
+            <w:r>
+              <w:rPr>
+                <w:sz w:val="20"/>
               </w:rPr>
               <w:t>+</w:t>
             </w:r>
@@ -2528,13 +2445,12 @@
             <w:tcW w:w="459" w:type="dxa"/>
             <w:tcBorders>
               <w:top w:val="nil"/>
-              <w:left w:val="single" w:color="auto" w:sz="6" w:space="0"/>
-              <w:bottom w:val="single" w:color="auto" w:sz="6" w:space="0"/>
-            </w:tcBorders>
-            <w:tcMar/>
-            <w:vAlign w:val="center"/>
-          </w:tcPr>
-          <w:p wp14:textId="77777777">
+              <w:left w:val="single" w:sz="6" w:space="0" w:color="auto"/>
+              <w:bottom w:val="single" w:sz="6" w:space="0" w:color="auto"/>
+            </w:tcBorders>
+            <w:vAlign w:val="center"/>
+          </w:tcPr>
+          <w:p>
             <w:pPr>
               <w:jc w:val="center"/>
               <w:rPr>
@@ -2544,7 +2460,7 @@
           </w:p>
         </w:tc>
       </w:tr>
-      <w:tr xmlns:wp14="http://schemas.microsoft.com/office/word/2010/wordml" wp14:textId="77777777">
+      <w:tr>
         <w:trPr>
           <w:cantSplit/>
           <w:trHeight w:val="510"/>
@@ -2554,13 +2470,12 @@
             <w:tcW w:w="537" w:type="dxa"/>
             <w:tcBorders>
               <w:top w:val="nil"/>
-              <w:bottom w:val="single" w:color="auto" w:sz="6" w:space="0"/>
-              <w:right w:val="single" w:color="auto" w:sz="6" w:space="0"/>
-            </w:tcBorders>
-            <w:tcMar/>
-            <w:vAlign w:val="center"/>
-          </w:tcPr>
-          <w:p wp14:textId="77777777">
+              <w:bottom w:val="single" w:sz="6" w:space="0" w:color="auto"/>
+              <w:right w:val="single" w:sz="6" w:space="0" w:color="auto"/>
+            </w:tcBorders>
+            <w:vAlign w:val="center"/>
+          </w:tcPr>
+          <w:p>
             <w:pPr>
               <w:jc w:val="center"/>
               <w:rPr>
@@ -2580,14 +2495,13 @@
             <w:tcW w:w="6945" w:type="dxa"/>
             <w:tcBorders>
               <w:top w:val="nil"/>
-              <w:left w:val="single" w:color="auto" w:sz="6" w:space="0"/>
-              <w:bottom w:val="single" w:color="auto" w:sz="6" w:space="0"/>
-              <w:right w:val="single" w:color="auto" w:sz="6" w:space="0"/>
-            </w:tcBorders>
-            <w:tcMar/>
-            <w:vAlign w:val="center"/>
-          </w:tcPr>
-          <w:p wp14:textId="77777777">
+              <w:left w:val="single" w:sz="6" w:space="0" w:color="auto"/>
+              <w:bottom w:val="single" w:sz="6" w:space="0" w:color="auto"/>
+              <w:right w:val="single" w:sz="6" w:space="0" w:color="auto"/>
+            </w:tcBorders>
+            <w:vAlign w:val="center"/>
+          </w:tcPr>
+          <w:p>
             <w:pPr>
               <w:rPr>
                 <w:bCs/>
@@ -2607,14 +2521,13 @@
             <w:tcW w:w="545" w:type="dxa"/>
             <w:tcBorders>
               <w:top w:val="nil"/>
-              <w:left w:val="single" w:color="auto" w:sz="6" w:space="0"/>
-              <w:bottom w:val="single" w:color="auto" w:sz="6" w:space="0"/>
-              <w:right w:val="single" w:color="auto" w:sz="6" w:space="0"/>
-            </w:tcBorders>
-            <w:tcMar/>
-            <w:vAlign w:val="center"/>
-          </w:tcPr>
-          <w:p wp14:textId="77777777">
+              <w:left w:val="single" w:sz="6" w:space="0" w:color="auto"/>
+              <w:bottom w:val="single" w:sz="6" w:space="0" w:color="auto"/>
+              <w:right w:val="single" w:sz="6" w:space="0" w:color="auto"/>
+            </w:tcBorders>
+            <w:vAlign w:val="center"/>
+          </w:tcPr>
+          <w:p>
             <w:pPr>
               <w:jc w:val="center"/>
               <w:rPr>
@@ -2628,19 +2541,17 @@
             <w:tcW w:w="545" w:type="dxa"/>
             <w:tcBorders>
               <w:top w:val="nil"/>
-              <w:left w:val="single" w:color="auto" w:sz="6" w:space="0"/>
-              <w:bottom w:val="single" w:color="auto" w:sz="6" w:space="0"/>
-              <w:right w:val="single" w:color="auto" w:sz="6" w:space="0"/>
-            </w:tcBorders>
-            <w:tcMar/>
-            <w:vAlign w:val="center"/>
-          </w:tcPr>
-          <w:p wp14:textId="75BF8878">
-            <w:pPr>
-              <w:jc w:val="center"/>
-              <w:rPr>
-                <w:sz w:val="20"/>
-                <w:szCs w:val="20"/>
+              <w:left w:val="single" w:sz="6" w:space="0" w:color="auto"/>
+              <w:bottom w:val="single" w:sz="6" w:space="0" w:color="auto"/>
+              <w:right w:val="single" w:sz="6" w:space="0" w:color="auto"/>
+            </w:tcBorders>
+            <w:vAlign w:val="center"/>
+          </w:tcPr>
+          <w:p>
+            <w:pPr>
+              <w:jc w:val="center"/>
+              <w:rPr>
+                <w:sz w:val="20"/>
               </w:rPr>
             </w:pPr>
           </w:p>
@@ -2650,25 +2561,22 @@
             <w:tcW w:w="545" w:type="dxa"/>
             <w:tcBorders>
               <w:top w:val="nil"/>
-              <w:left w:val="single" w:color="auto" w:sz="6" w:space="0"/>
-              <w:bottom w:val="single" w:color="auto" w:sz="6" w:space="0"/>
-              <w:right w:val="single" w:color="auto" w:sz="6" w:space="0"/>
-            </w:tcBorders>
-            <w:tcMar/>
-            <w:vAlign w:val="center"/>
-          </w:tcPr>
-          <w:p wp14:textId="03C3304C">
-            <w:pPr>
-              <w:jc w:val="center"/>
-              <w:rPr>
-                <w:sz w:val="20"/>
-                <w:szCs w:val="20"/>
-              </w:rPr>
-            </w:pPr>
-            <w:r>
-              <w:rPr>
-                <w:sz w:val="20"/>
-                <w:szCs w:val="20"/>
+              <w:left w:val="single" w:sz="6" w:space="0" w:color="auto"/>
+              <w:bottom w:val="single" w:sz="6" w:space="0" w:color="auto"/>
+              <w:right w:val="single" w:sz="6" w:space="0" w:color="auto"/>
+            </w:tcBorders>
+            <w:vAlign w:val="center"/>
+          </w:tcPr>
+          <w:p>
+            <w:pPr>
+              <w:jc w:val="center"/>
+              <w:rPr>
+                <w:sz w:val="20"/>
+              </w:rPr>
+            </w:pPr>
+            <w:r>
+              <w:rPr>
+                <w:sz w:val="20"/>
               </w:rPr>
               <w:t>+</w:t>
             </w:r>
@@ -2679,13 +2587,12 @@
             <w:tcW w:w="459" w:type="dxa"/>
             <w:tcBorders>
               <w:top w:val="nil"/>
-              <w:left w:val="single" w:color="auto" w:sz="6" w:space="0"/>
-              <w:bottom w:val="single" w:color="auto" w:sz="6" w:space="0"/>
-            </w:tcBorders>
-            <w:tcMar/>
-            <w:vAlign w:val="center"/>
-          </w:tcPr>
-          <w:p wp14:textId="77777777">
+              <w:left w:val="single" w:sz="6" w:space="0" w:color="auto"/>
+              <w:bottom w:val="single" w:sz="6" w:space="0" w:color="auto"/>
+            </w:tcBorders>
+            <w:vAlign w:val="center"/>
+          </w:tcPr>
+          <w:p>
             <w:pPr>
               <w:jc w:val="center"/>
               <w:rPr>
@@ -2695,7 +2602,7 @@
           </w:p>
         </w:tc>
       </w:tr>
-      <w:tr xmlns:wp14="http://schemas.microsoft.com/office/word/2010/wordml" wp14:textId="77777777">
+      <w:tr>
         <w:trPr>
           <w:cantSplit/>
           <w:trHeight w:val="510"/>
@@ -2704,14 +2611,13 @@
           <w:tcPr>
             <w:tcW w:w="537" w:type="dxa"/>
             <w:tcBorders>
-              <w:top w:val="single" w:color="auto" w:sz="6" w:space="0"/>
-              <w:bottom w:val="single" w:color="auto" w:sz="6" w:space="0"/>
-              <w:right w:val="single" w:color="auto" w:sz="6" w:space="0"/>
-            </w:tcBorders>
-            <w:tcMar/>
-            <w:vAlign w:val="center"/>
-          </w:tcPr>
-          <w:p wp14:textId="77777777">
+              <w:top w:val="single" w:sz="6" w:space="0" w:color="auto"/>
+              <w:bottom w:val="single" w:sz="6" w:space="0" w:color="auto"/>
+              <w:right w:val="single" w:sz="6" w:space="0" w:color="auto"/>
+            </w:tcBorders>
+            <w:vAlign w:val="center"/>
+          </w:tcPr>
+          <w:p>
             <w:pPr>
               <w:jc w:val="center"/>
               <w:rPr>
@@ -2730,15 +2636,14 @@
           <w:tcPr>
             <w:tcW w:w="6945" w:type="dxa"/>
             <w:tcBorders>
-              <w:top w:val="single" w:color="auto" w:sz="6" w:space="0"/>
-              <w:left w:val="single" w:color="auto" w:sz="6" w:space="0"/>
-              <w:bottom w:val="single" w:color="auto" w:sz="6" w:space="0"/>
-              <w:right w:val="single" w:color="auto" w:sz="6" w:space="0"/>
-            </w:tcBorders>
-            <w:tcMar/>
-            <w:vAlign w:val="center"/>
-          </w:tcPr>
-          <w:p wp14:textId="77777777">
+              <w:top w:val="single" w:sz="6" w:space="0" w:color="auto"/>
+              <w:left w:val="single" w:sz="6" w:space="0" w:color="auto"/>
+              <w:bottom w:val="single" w:sz="6" w:space="0" w:color="auto"/>
+              <w:right w:val="single" w:sz="6" w:space="0" w:color="auto"/>
+            </w:tcBorders>
+            <w:vAlign w:val="center"/>
+          </w:tcPr>
+          <w:p>
             <w:pPr>
               <w:rPr>
                 <w:sz w:val="20"/>
@@ -2749,7 +2654,23 @@
                 <w:bCs/>
                 <w:sz w:val="20"/>
               </w:rPr>
-              <w:t>Владение навыками публичного выступления и межперсональной коммуникации</w:t>
+              <w:t xml:space="preserve">Владение навыками публичного выступления и </w:t>
+            </w:r>
+            <w:proofErr w:type="spellStart"/>
+            <w:r>
+              <w:rPr>
+                <w:bCs/>
+                <w:sz w:val="20"/>
+              </w:rPr>
+              <w:t>межперсональной</w:t>
+            </w:r>
+            <w:proofErr w:type="spellEnd"/>
+            <w:r>
+              <w:rPr>
+                <w:bCs/>
+                <w:sz w:val="20"/>
+              </w:rPr>
+              <w:t xml:space="preserve"> коммуникации</w:t>
             </w:r>
           </w:p>
         </w:tc>
@@ -2757,15 +2678,14 @@
           <w:tcPr>
             <w:tcW w:w="545" w:type="dxa"/>
             <w:tcBorders>
-              <w:top w:val="single" w:color="auto" w:sz="6" w:space="0"/>
-              <w:left w:val="single" w:color="auto" w:sz="6" w:space="0"/>
-              <w:bottom w:val="single" w:color="auto" w:sz="6" w:space="0"/>
-              <w:right w:val="single" w:color="auto" w:sz="6" w:space="0"/>
-            </w:tcBorders>
-            <w:tcMar/>
-            <w:vAlign w:val="center"/>
-          </w:tcPr>
-          <w:p wp14:textId="77777777">
+              <w:top w:val="single" w:sz="6" w:space="0" w:color="auto"/>
+              <w:left w:val="single" w:sz="6" w:space="0" w:color="auto"/>
+              <w:bottom w:val="single" w:sz="6" w:space="0" w:color="auto"/>
+              <w:right w:val="single" w:sz="6" w:space="0" w:color="auto"/>
+            </w:tcBorders>
+            <w:vAlign w:val="center"/>
+          </w:tcPr>
+          <w:p>
             <w:pPr>
               <w:jc w:val="center"/>
               <w:rPr>
@@ -2778,26 +2698,23 @@
           <w:tcPr>
             <w:tcW w:w="545" w:type="dxa"/>
             <w:tcBorders>
-              <w:top w:val="single" w:color="auto" w:sz="6" w:space="0"/>
-              <w:left w:val="single" w:color="auto" w:sz="6" w:space="0"/>
-              <w:bottom w:val="single" w:color="auto" w:sz="6" w:space="0"/>
-              <w:right w:val="single" w:color="auto" w:sz="6" w:space="0"/>
-            </w:tcBorders>
-            <w:tcMar/>
-            <w:vAlign w:val="center"/>
-          </w:tcPr>
-          <w:p wp14:textId="12A5696C">
-            <w:pPr>
-              <w:jc w:val="center"/>
-              <w:rPr>
-                <w:sz w:val="20"/>
-                <w:szCs w:val="20"/>
-              </w:rPr>
-            </w:pPr>
-            <w:r>
-              <w:rPr>
-                <w:sz w:val="20"/>
-                <w:szCs w:val="20"/>
+              <w:top w:val="single" w:sz="6" w:space="0" w:color="auto"/>
+              <w:left w:val="single" w:sz="6" w:space="0" w:color="auto"/>
+              <w:bottom w:val="single" w:sz="6" w:space="0" w:color="auto"/>
+              <w:right w:val="single" w:sz="6" w:space="0" w:color="auto"/>
+            </w:tcBorders>
+            <w:vAlign w:val="center"/>
+          </w:tcPr>
+          <w:p>
+            <w:pPr>
+              <w:jc w:val="center"/>
+              <w:rPr>
+                <w:sz w:val="20"/>
+              </w:rPr>
+            </w:pPr>
+            <w:r>
+              <w:rPr>
+                <w:sz w:val="20"/>
               </w:rPr>
               <w:t>+</w:t>
             </w:r>
@@ -2807,20 +2724,18 @@
           <w:tcPr>
             <w:tcW w:w="545" w:type="dxa"/>
             <w:tcBorders>
-              <w:top w:val="single" w:color="auto" w:sz="6" w:space="0"/>
-              <w:left w:val="single" w:color="auto" w:sz="6" w:space="0"/>
-              <w:bottom w:val="single" w:color="auto" w:sz="6" w:space="0"/>
-              <w:right w:val="single" w:color="auto" w:sz="6" w:space="0"/>
-            </w:tcBorders>
-            <w:tcMar/>
-            <w:vAlign w:val="center"/>
-          </w:tcPr>
-          <w:p wp14:textId="72337345">
-            <w:pPr>
-              <w:jc w:val="center"/>
-              <w:rPr>
-                <w:sz w:val="20"/>
-                <w:szCs w:val="20"/>
+              <w:top w:val="single" w:sz="6" w:space="0" w:color="auto"/>
+              <w:left w:val="single" w:sz="6" w:space="0" w:color="auto"/>
+              <w:bottom w:val="single" w:sz="6" w:space="0" w:color="auto"/>
+              <w:right w:val="single" w:sz="6" w:space="0" w:color="auto"/>
+            </w:tcBorders>
+            <w:vAlign w:val="center"/>
+          </w:tcPr>
+          <w:p>
+            <w:pPr>
+              <w:jc w:val="center"/>
+              <w:rPr>
+                <w:sz w:val="20"/>
               </w:rPr>
             </w:pPr>
           </w:p>
@@ -2829,14 +2744,13 @@
           <w:tcPr>
             <w:tcW w:w="459" w:type="dxa"/>
             <w:tcBorders>
-              <w:top w:val="single" w:color="auto" w:sz="6" w:space="0"/>
-              <w:left w:val="single" w:color="auto" w:sz="6" w:space="0"/>
-              <w:bottom w:val="single" w:color="auto" w:sz="6" w:space="0"/>
-            </w:tcBorders>
-            <w:tcMar/>
-            <w:vAlign w:val="center"/>
-          </w:tcPr>
-          <w:p wp14:textId="77777777">
+              <w:top w:val="single" w:sz="6" w:space="0" w:color="auto"/>
+              <w:left w:val="single" w:sz="6" w:space="0" w:color="auto"/>
+              <w:bottom w:val="single" w:sz="6" w:space="0" w:color="auto"/>
+            </w:tcBorders>
+            <w:vAlign w:val="center"/>
+          </w:tcPr>
+          <w:p>
             <w:pPr>
               <w:jc w:val="center"/>
               <w:rPr>
@@ -2846,7 +2760,7 @@
           </w:p>
         </w:tc>
       </w:tr>
-      <w:tr xmlns:wp14="http://schemas.microsoft.com/office/word/2010/wordml" wp14:textId="77777777">
+      <w:tr>
         <w:trPr>
           <w:cantSplit/>
           <w:trHeight w:val="510"/>
@@ -2855,14 +2769,13 @@
           <w:tcPr>
             <w:tcW w:w="537" w:type="dxa"/>
             <w:tcBorders>
-              <w:top w:val="single" w:color="auto" w:sz="6" w:space="0"/>
-              <w:bottom w:val="single" w:color="auto" w:sz="6" w:space="0"/>
-              <w:right w:val="single" w:color="auto" w:sz="6" w:space="0"/>
-            </w:tcBorders>
-            <w:tcMar/>
-            <w:vAlign w:val="center"/>
-          </w:tcPr>
-          <w:p wp14:textId="77777777">
+              <w:top w:val="single" w:sz="6" w:space="0" w:color="auto"/>
+              <w:bottom w:val="single" w:sz="6" w:space="0" w:color="auto"/>
+              <w:right w:val="single" w:sz="6" w:space="0" w:color="auto"/>
+            </w:tcBorders>
+            <w:vAlign w:val="center"/>
+          </w:tcPr>
+          <w:p>
             <w:pPr>
               <w:jc w:val="center"/>
               <w:rPr>
@@ -2881,15 +2794,14 @@
           <w:tcPr>
             <w:tcW w:w="6945" w:type="dxa"/>
             <w:tcBorders>
-              <w:top w:val="single" w:color="auto" w:sz="6" w:space="0"/>
-              <w:left w:val="single" w:color="auto" w:sz="6" w:space="0"/>
-              <w:bottom w:val="single" w:color="auto" w:sz="6" w:space="0"/>
-              <w:right w:val="single" w:color="auto" w:sz="6" w:space="0"/>
-            </w:tcBorders>
-            <w:tcMar/>
-            <w:vAlign w:val="center"/>
-          </w:tcPr>
-          <w:p wp14:textId="77777777">
+              <w:top w:val="single" w:sz="6" w:space="0" w:color="auto"/>
+              <w:left w:val="single" w:sz="6" w:space="0" w:color="auto"/>
+              <w:bottom w:val="single" w:sz="6" w:space="0" w:color="auto"/>
+              <w:right w:val="single" w:sz="6" w:space="0" w:color="auto"/>
+            </w:tcBorders>
+            <w:vAlign w:val="center"/>
+          </w:tcPr>
+          <w:p>
             <w:pPr>
               <w:rPr>
                 <w:sz w:val="20"/>
@@ -2907,15 +2819,14 @@
           <w:tcPr>
             <w:tcW w:w="545" w:type="dxa"/>
             <w:tcBorders>
-              <w:top w:val="single" w:color="auto" w:sz="6" w:space="0"/>
-              <w:left w:val="single" w:color="auto" w:sz="6" w:space="0"/>
-              <w:bottom w:val="single" w:color="auto" w:sz="6" w:space="0"/>
-              <w:right w:val="single" w:color="auto" w:sz="6" w:space="0"/>
-            </w:tcBorders>
-            <w:tcMar/>
-            <w:vAlign w:val="center"/>
-          </w:tcPr>
-          <w:p wp14:textId="77777777">
+              <w:top w:val="single" w:sz="6" w:space="0" w:color="auto"/>
+              <w:left w:val="single" w:sz="6" w:space="0" w:color="auto"/>
+              <w:bottom w:val="single" w:sz="6" w:space="0" w:color="auto"/>
+              <w:right w:val="single" w:sz="6" w:space="0" w:color="auto"/>
+            </w:tcBorders>
+            <w:vAlign w:val="center"/>
+          </w:tcPr>
+          <w:p>
             <w:pPr>
               <w:jc w:val="center"/>
               <w:rPr>
@@ -2928,15 +2839,14 @@
           <w:tcPr>
             <w:tcW w:w="545" w:type="dxa"/>
             <w:tcBorders>
-              <w:top w:val="single" w:color="auto" w:sz="6" w:space="0"/>
-              <w:left w:val="single" w:color="auto" w:sz="6" w:space="0"/>
-              <w:bottom w:val="single" w:color="auto" w:sz="6" w:space="0"/>
-              <w:right w:val="single" w:color="auto" w:sz="6" w:space="0"/>
-            </w:tcBorders>
-            <w:tcMar/>
-            <w:vAlign w:val="center"/>
-          </w:tcPr>
-          <w:p wp14:textId="77777777">
+              <w:top w:val="single" w:sz="6" w:space="0" w:color="auto"/>
+              <w:left w:val="single" w:sz="6" w:space="0" w:color="auto"/>
+              <w:bottom w:val="single" w:sz="6" w:space="0" w:color="auto"/>
+              <w:right w:val="single" w:sz="6" w:space="0" w:color="auto"/>
+            </w:tcBorders>
+            <w:vAlign w:val="center"/>
+          </w:tcPr>
+          <w:p>
             <w:pPr>
               <w:jc w:val="center"/>
               <w:rPr>
@@ -2949,26 +2859,23 @@
           <w:tcPr>
             <w:tcW w:w="545" w:type="dxa"/>
             <w:tcBorders>
-              <w:top w:val="single" w:color="auto" w:sz="6" w:space="0"/>
-              <w:left w:val="single" w:color="auto" w:sz="6" w:space="0"/>
-              <w:bottom w:val="single" w:color="auto" w:sz="6" w:space="0"/>
-              <w:right w:val="single" w:color="auto" w:sz="6" w:space="0"/>
-            </w:tcBorders>
-            <w:tcMar/>
-            <w:vAlign w:val="center"/>
-          </w:tcPr>
-          <w:p wp14:textId="3DB0B839">
-            <w:pPr>
-              <w:jc w:val="center"/>
-              <w:rPr>
-                <w:sz w:val="20"/>
-                <w:szCs w:val="20"/>
-              </w:rPr>
-            </w:pPr>
-            <w:r>
-              <w:rPr>
-                <w:sz w:val="20"/>
-                <w:szCs w:val="20"/>
+              <w:top w:val="single" w:sz="6" w:space="0" w:color="auto"/>
+              <w:left w:val="single" w:sz="6" w:space="0" w:color="auto"/>
+              <w:bottom w:val="single" w:sz="6" w:space="0" w:color="auto"/>
+              <w:right w:val="single" w:sz="6" w:space="0" w:color="auto"/>
+            </w:tcBorders>
+            <w:vAlign w:val="center"/>
+          </w:tcPr>
+          <w:p>
+            <w:pPr>
+              <w:jc w:val="center"/>
+              <w:rPr>
+                <w:sz w:val="20"/>
+              </w:rPr>
+            </w:pPr>
+            <w:r>
+              <w:rPr>
+                <w:sz w:val="20"/>
               </w:rPr>
               <w:t>+</w:t>
             </w:r>
@@ -2978,14 +2885,13 @@
           <w:tcPr>
             <w:tcW w:w="459" w:type="dxa"/>
             <w:tcBorders>
-              <w:top w:val="single" w:color="auto" w:sz="6" w:space="0"/>
-              <w:left w:val="single" w:color="auto" w:sz="6" w:space="0"/>
-              <w:bottom w:val="single" w:color="auto" w:sz="6" w:space="0"/>
-            </w:tcBorders>
-            <w:tcMar/>
-            <w:vAlign w:val="center"/>
-          </w:tcPr>
-          <w:p wp14:textId="77777777">
+              <w:top w:val="single" w:sz="6" w:space="0" w:color="auto"/>
+              <w:left w:val="single" w:sz="6" w:space="0" w:color="auto"/>
+              <w:bottom w:val="single" w:sz="6" w:space="0" w:color="auto"/>
+            </w:tcBorders>
+            <w:vAlign w:val="center"/>
+          </w:tcPr>
+          <w:p>
             <w:pPr>
               <w:jc w:val="center"/>
               <w:rPr>
@@ -2995,7 +2901,7 @@
           </w:p>
         </w:tc>
       </w:tr>
-      <w:tr xmlns:wp14="http://schemas.microsoft.com/office/word/2010/wordml" wp14:textId="77777777">
+      <w:tr>
         <w:trPr>
           <w:trHeight w:val="317"/>
         </w:trPr>
@@ -3004,14 +2910,13 @@
             <w:tcW w:w="7482" w:type="dxa"/>
             <w:gridSpan w:val="2"/>
             <w:tcBorders>
-              <w:top w:val="single" w:color="auto" w:sz="6" w:space="0"/>
-              <w:bottom w:val="single" w:color="auto" w:sz="6" w:space="0"/>
-              <w:right w:val="single" w:color="auto" w:sz="6" w:space="0"/>
-            </w:tcBorders>
-            <w:tcMar/>
-            <w:vAlign w:val="center"/>
-          </w:tcPr>
-          <w:p wp14:textId="77777777">
+              <w:top w:val="single" w:sz="6" w:space="0" w:color="auto"/>
+              <w:bottom w:val="single" w:sz="6" w:space="0" w:color="auto"/>
+              <w:right w:val="single" w:sz="6" w:space="0" w:color="auto"/>
+            </w:tcBorders>
+            <w:vAlign w:val="center"/>
+          </w:tcPr>
+          <w:p>
             <w:pPr>
               <w:jc w:val="center"/>
               <w:rPr>
@@ -3034,31 +2939,42 @@
             <w:gridSpan w:val="4"/>
             <w:tcBorders>
               <w:left w:val="nil"/>
-              <w:bottom w:val="single" w:color="auto" w:sz="6" w:space="0"/>
-            </w:tcBorders>
-            <w:tcMar/>
-            <w:vAlign w:val="center"/>
-          </w:tcPr>
-          <w:p wp14:textId="31E0EFC4">
-            <w:pPr>
-              <w:pStyle w:val="Normal"/>
-              <w:bidi w:val="0"/>
-              <w:spacing w:before="0" w:beforeAutospacing="off" w:after="0" w:afterAutospacing="off" w:line="259" w:lineRule="auto"/>
-              <w:ind w:left="0" w:right="0"/>
-              <w:jc w:val="center"/>
-            </w:pPr>
-            <w:r>
-              <w:rPr>
-                <w:sz w:val="20"/>
-                <w:szCs w:val="20"/>
-              </w:rPr>
-              <w:t>Удовл.(D)</w:t>
+              <w:bottom w:val="single" w:sz="6" w:space="0" w:color="auto"/>
+            </w:tcBorders>
+            <w:vAlign w:val="center"/>
+          </w:tcPr>
+          <w:p>
+            <w:pPr>
+              <w:spacing w:line="259" w:lineRule="auto"/>
+              <w:jc w:val="center"/>
+            </w:pPr>
+            <w:proofErr w:type="spellStart"/>
+            <w:proofErr w:type="gramStart"/>
+            <w:r>
+              <w:rPr>
+                <w:sz w:val="20"/>
+              </w:rPr>
+              <w:t>Удовл</w:t>
+            </w:r>
+            <w:proofErr w:type="spellEnd"/>
+            <w:r>
+              <w:rPr>
+                <w:sz w:val="20"/>
+              </w:rPr>
+              <w:t>.(</w:t>
+            </w:r>
+            <w:proofErr w:type="gramEnd"/>
+            <w:r>
+              <w:rPr>
+                <w:sz w:val="20"/>
+              </w:rPr>
+              <w:t>D)</w:t>
             </w:r>
           </w:p>
         </w:tc>
       </w:tr>
     </w:tbl>
-    <w:p xmlns:wp14="http://schemas.microsoft.com/office/word/2010/wordml" wp14:textId="77777777">
+    <w:p>
       <w:pPr>
         <w:rPr>
           <w:sz w:val="20"/>
@@ -3071,7 +2987,7 @@
         <w:t>* - не оценивается (трудно оценить)</w:t>
       </w:r>
     </w:p>
-    <w:p xmlns:wp14="http://schemas.microsoft.com/office/word/2010/wordml" wp14:textId="77777777">
+    <w:p>
       <w:pPr>
         <w:rPr>
           <w:sz w:val="20"/>
@@ -3084,26 +3000,27 @@
         <w:t>** согласно рекомендациям</w:t>
       </w:r>
     </w:p>
-    <w:p xmlns:wp14="http://schemas.microsoft.com/office/word/2010/wordml" wp14:textId="77777777">
+    <w:p>
       <w:pPr>
         <w:spacing w:line="360" w:lineRule="auto"/>
         <w:rPr>
-          <w:b w:val="1"/>
-          <w:bCs w:val="1"/>
-        </w:rPr>
-      </w:pPr>
-      <w:r>
-        <w:rPr>
-          <w:b w:val="1"/>
-          <w:bCs w:val="1"/>
+          <w:b/>
+          <w:bCs/>
+        </w:rPr>
+      </w:pPr>
+      <w:r>
+        <w:rPr>
+          <w:b/>
+          <w:bCs/>
         </w:rPr>
         <w:br w:type="page"/>
       </w:r>
       <w:r>
         <w:rPr>
-          <w:b w:val="1"/>
-          <w:bCs w:val="1"/>
-        </w:rPr>
+          <w:b/>
+          <w:bCs/>
+        </w:rPr>
+        <w:lastRenderedPageBreak/>
         <w:t>Отмеченные достоинства:</w:t>
       </w:r>
     </w:p>
@@ -3112,23 +3029,19 @@
         <w:pStyle w:val="ListParagraph"/>
         <w:numPr>
           <w:ilvl w:val="0"/>
-          <w:numId w:val="3"/>
+          <w:numId w:val="1"/>
         </w:numPr>
         <w:spacing w:line="360" w:lineRule="auto"/>
         <w:rPr>
-          <w:rFonts w:ascii="Times New Roman" w:hAnsi="Times New Roman" w:eastAsia="Times New Roman" w:cs="Times New Roman"/>
-          <w:b w:val="1"/>
-          <w:bCs w:val="1"/>
-          <w:sz w:val="28"/>
+          <w:b/>
+          <w:bCs/>
           <w:szCs w:val="28"/>
         </w:rPr>
       </w:pPr>
       <w:r>
         <w:rPr>
-          <w:b w:val="0"/>
-          <w:bCs w:val="0"/>
-          <w:i w:val="1"/>
-          <w:iCs w:val="1"/>
+          <w:i/>
+          <w:iCs/>
         </w:rPr>
         <w:t>Развернутое описание работы и всех шагов</w:t>
       </w:r>
@@ -3138,22 +3051,19 @@
         <w:pStyle w:val="ListParagraph"/>
         <w:numPr>
           <w:ilvl w:val="0"/>
-          <w:numId w:val="3"/>
+          <w:numId w:val="1"/>
         </w:numPr>
         <w:spacing w:line="360" w:lineRule="auto"/>
         <w:rPr>
-          <w:b w:val="1"/>
-          <w:bCs w:val="1"/>
-          <w:sz w:val="28"/>
+          <w:b/>
+          <w:bCs/>
           <w:szCs w:val="28"/>
         </w:rPr>
       </w:pPr>
       <w:r>
         <w:rPr>
-          <w:b w:val="0"/>
-          <w:bCs w:val="0"/>
-          <w:i w:val="1"/>
-          <w:iCs w:val="1"/>
+          <w:i/>
+          <w:iCs/>
         </w:rPr>
         <w:t>Реализованные алгоритмы могут быть использованы в других работах</w:t>
       </w:r>
@@ -3163,54 +3073,47 @@
         <w:pStyle w:val="ListParagraph"/>
         <w:numPr>
           <w:ilvl w:val="0"/>
-          <w:numId w:val="3"/>
+          <w:numId w:val="1"/>
         </w:numPr>
         <w:spacing w:line="360" w:lineRule="auto"/>
         <w:rPr>
-          <w:b w:val="1"/>
-          <w:bCs w:val="1"/>
-          <w:sz w:val="28"/>
+          <w:b/>
+          <w:bCs/>
           <w:szCs w:val="28"/>
         </w:rPr>
       </w:pPr>
       <w:r>
         <w:rPr>
-          <w:b w:val="0"/>
-          <w:bCs w:val="0"/>
-          <w:i w:val="1"/>
-          <w:iCs w:val="1"/>
-        </w:rPr>
-        <w:t xml:space="preserve">Хорошая точность </w:t>
-      </w:r>
-      <w:r>
-        <w:rPr>
-          <w:b w:val="0"/>
-          <w:bCs w:val="0"/>
-          <w:i w:val="1"/>
-          <w:iCs w:val="1"/>
-        </w:rPr>
-        <w:t>выч</w:t>
-      </w:r>
-      <w:r>
-        <w:rPr>
-          <w:b w:val="0"/>
-          <w:bCs w:val="0"/>
-          <w:i w:val="1"/>
-          <w:iCs w:val="1"/>
+          <w:i/>
+          <w:iCs/>
+        </w:rPr>
+        <w:t>Хорошая точность вы</w:t>
+      </w:r>
+      <w:bookmarkStart w:id="2" w:name="_GoBack"/>
+      <w:bookmarkEnd w:id="2"/>
+      <w:r>
+        <w:rPr>
+          <w:i/>
+          <w:iCs/>
+        </w:rPr>
+        <w:t>ч</w:t>
+      </w:r>
+      <w:r>
+        <w:rPr>
+          <w:i/>
+          <w:iCs/>
         </w:rPr>
         <w:t>и</w:t>
       </w:r>
       <w:r>
         <w:rPr>
-          <w:b w:val="0"/>
-          <w:bCs w:val="0"/>
-          <w:i w:val="1"/>
-          <w:iCs w:val="1"/>
+          <w:i/>
+          <w:iCs/>
         </w:rPr>
         <w:t>слений</w:t>
       </w:r>
     </w:p>
-    <w:p xmlns:wp14="http://schemas.microsoft.com/office/word/2010/wordml" wp14:textId="77777777">
+    <w:p>
       <w:pPr>
         <w:spacing w:line="360" w:lineRule="auto"/>
       </w:pPr>
@@ -3224,45 +3127,45 @@
         <w:t xml:space="preserve"> </w:t>
       </w:r>
     </w:p>
-    <w:p xmlns:wp14="http://schemas.microsoft.com/office/word/2010/wordml" wp14:textId="66048AA9">
+    <w:p>
       <w:pPr>
         <w:spacing w:line="360" w:lineRule="auto"/>
         <w:ind w:left="360"/>
         <w:rPr>
-          <w:i w:val="1"/>
-          <w:iCs w:val="1"/>
-        </w:rPr>
-      </w:pPr>
-      <w:r>
-        <w:rPr>
-          <w:i w:val="1"/>
-          <w:iCs w:val="1"/>
+          <w:i/>
+          <w:iCs/>
+        </w:rPr>
+      </w:pPr>
+      <w:r>
+        <w:rPr>
+          <w:i/>
+          <w:iCs/>
         </w:rPr>
         <w:t xml:space="preserve">1. </w:t>
       </w:r>
       <w:r>
         <w:rPr>
-          <w:i w:val="1"/>
-          <w:iCs w:val="1"/>
+          <w:i/>
+          <w:iCs/>
         </w:rPr>
         <w:t xml:space="preserve">Преобразование системы уравнений под формат входных данных выполнялось </w:t>
       </w:r>
       <w:r>
         <w:rPr>
-          <w:i w:val="1"/>
-          <w:iCs w:val="1"/>
+          <w:i/>
+          <w:iCs/>
         </w:rPr>
         <w:t>вручную</w:t>
       </w:r>
       <w:r>
         <w:rPr>
-          <w:i w:val="1"/>
-          <w:iCs w:val="1"/>
+          <w:i/>
+          <w:iCs/>
         </w:rPr>
         <w:t>.</w:t>
       </w:r>
     </w:p>
-    <w:p xmlns:wp14="http://schemas.microsoft.com/office/word/2010/wordml" wp14:textId="77777777">
+    <w:p>
       <w:pPr>
         <w:spacing w:line="360" w:lineRule="auto"/>
         <w:ind w:left="1080"/>
@@ -3271,7 +3174,7 @@
         </w:rPr>
       </w:pPr>
     </w:p>
-    <w:p xmlns:wp14="http://schemas.microsoft.com/office/word/2010/wordml" wp14:textId="77777777">
+    <w:p>
       <w:pPr>
         <w:spacing w:line="360" w:lineRule="auto"/>
         <w:jc w:val="both"/>
@@ -3292,9 +3195,8 @@
         <w:t>:</w:t>
       </w:r>
     </w:p>
-    <w:p xmlns:wp14="http://schemas.microsoft.com/office/word/2010/wordml" wp14:textId="47411040">
-      <w:pPr>
-        <w:pStyle w:val="Normal"/>
+    <w:p>
+      <w:pPr>
         <w:spacing w:line="360" w:lineRule="auto"/>
         <w:jc w:val="both"/>
       </w:pPr>
@@ -3302,7 +3204,6 @@
         <w:rPr>
           <w:rStyle w:val="FillIn"/>
           <w:i w:val="0"/>
-          <w:iCs w:val="0"/>
         </w:rPr>
         <w:t>Сч</w:t>
       </w:r>
@@ -3310,246 +3211,189 @@
         <w:rPr>
           <w:rStyle w:val="FillIn"/>
           <w:i w:val="0"/>
-          <w:iCs w:val="0"/>
-        </w:rPr>
-        <w:t xml:space="preserve">итаю, что </w:t>
+        </w:rPr>
+        <w:t>итаю, что курсовая работа студента</w:t>
       </w:r>
       <w:r>
         <w:rPr>
           <w:rStyle w:val="FillIn"/>
           <w:i w:val="0"/>
-          <w:iCs w:val="0"/>
-        </w:rPr>
-        <w:t>курсовая работа</w:t>
+        </w:rPr>
+        <w:t xml:space="preserve"> Глаголева М. Д.</w:t>
+      </w:r>
+      <w:r>
+        <w:rPr>
+          <w:rStyle w:val="FillIn"/>
+        </w:rPr>
+        <w:t xml:space="preserve"> </w:t>
       </w:r>
       <w:r>
         <w:rPr>
           <w:rStyle w:val="FillIn"/>
           <w:i w:val="0"/>
-          <w:iCs w:val="0"/>
-        </w:rPr>
-        <w:t xml:space="preserve"> студента</w:t>
+        </w:rPr>
+        <w:t>по дисциплине</w:t>
+      </w:r>
+      <w:r>
+        <w:rPr>
+          <w:rStyle w:val="FillIn"/>
+        </w:rPr>
+        <w:t xml:space="preserve"> «</w:t>
+      </w:r>
+      <w:r>
+        <w:rPr>
+          <w:i/>
+          <w:iCs/>
+        </w:rPr>
+        <w:t>Численные методы</w:t>
+      </w:r>
+      <w:r>
+        <w:rPr>
+          <w:rStyle w:val="FillIn"/>
+        </w:rPr>
+        <w:t xml:space="preserve">» </w:t>
       </w:r>
       <w:r>
         <w:rPr>
           <w:rStyle w:val="FillIn"/>
           <w:i w:val="0"/>
-          <w:iCs w:val="0"/>
-        </w:rPr>
-        <w:t xml:space="preserve"> Глаголева М. Д.</w:t>
-      </w:r>
-      <w:r>
-        <w:rPr>
-          <w:rStyle w:val="FillIn"/>
-        </w:rPr>
-        <w:t xml:space="preserve"> </w:t>
+        </w:rPr>
+        <w:t>на тему «</w:t>
+      </w:r>
+      <w:r>
+        <w:rPr>
+          <w:i/>
+          <w:iCs/>
+          <w:color w:val="000000" w:themeColor="text1"/>
+          <w:sz w:val="27"/>
+          <w:szCs w:val="27"/>
+        </w:rPr>
+        <w:t xml:space="preserve">Моделирование роста монокристаллического твердого </w:t>
+      </w:r>
+      <w:r>
+        <w:rPr>
+          <w:i/>
+          <w:iCs/>
+        </w:rPr>
+        <w:t xml:space="preserve">раствора </w:t>
+      </w:r>
+      <w:proofErr w:type="spellStart"/>
+      <w:r>
+        <w:rPr>
+          <w:i/>
+          <w:iCs/>
+          <w:lang w:val="en-US"/>
+        </w:rPr>
+        <w:t>Al</w:t>
+      </w:r>
+      <w:r>
+        <w:rPr>
+          <w:i/>
+          <w:iCs/>
+          <w:vertAlign w:val="subscript"/>
+          <w:lang w:val="en-US"/>
+        </w:rPr>
+        <w:t>x</w:t>
+      </w:r>
+      <w:r>
+        <w:rPr>
+          <w:i/>
+          <w:iCs/>
+          <w:lang w:val="en-US"/>
+        </w:rPr>
+        <w:t>Ga</w:t>
+      </w:r>
+      <w:proofErr w:type="spellEnd"/>
+      <w:r>
+        <w:rPr>
+          <w:i/>
+          <w:iCs/>
+          <w:vertAlign w:val="subscript"/>
+        </w:rPr>
+        <w:t>1-</w:t>
+      </w:r>
+      <w:proofErr w:type="spellStart"/>
+      <w:r>
+        <w:rPr>
+          <w:i/>
+          <w:iCs/>
+          <w:vertAlign w:val="subscript"/>
+          <w:lang w:val="en-US"/>
+        </w:rPr>
+        <w:t>x</w:t>
+      </w:r>
+      <w:r>
+        <w:rPr>
+          <w:i/>
+          <w:iCs/>
+          <w:lang w:val="en-US"/>
+        </w:rPr>
+        <w:t>N</w:t>
+      </w:r>
+      <w:proofErr w:type="spellEnd"/>
+      <w:r>
+        <w:rPr>
+          <w:i/>
+          <w:iCs/>
+        </w:rPr>
+        <w:t xml:space="preserve"> методом хлоридной эпитаксии</w:t>
       </w:r>
       <w:r>
         <w:rPr>
           <w:rStyle w:val="FillIn"/>
           <w:i w:val="0"/>
-          <w:iCs w:val="0"/>
-        </w:rPr>
-        <w:t>по дисциплине</w:t>
+        </w:rPr>
+        <w:t>»</w:t>
       </w:r>
       <w:r>
         <w:rPr>
           <w:rStyle w:val="FillIn"/>
         </w:rPr>
-        <w:t xml:space="preserve"> «</w:t>
-      </w:r>
-      <w:r>
-        <w:rPr>
-          <w:i w:val="1"/>
-          <w:iCs w:val="1"/>
-        </w:rPr>
-        <w:t>Численные методы</w:t>
-      </w:r>
-      <w:r>
-        <w:rPr>
-          <w:rStyle w:val="FillIn"/>
-        </w:rPr>
-        <w:t xml:space="preserve">» </w:t>
+        <w:t xml:space="preserve"> </w:t>
+      </w:r>
+      <w:r>
+        <w:t xml:space="preserve">соответствует требованиям Университета ИТМО, предъявляемым к </w:t>
       </w:r>
       <w:r>
         <w:rPr>
           <w:rStyle w:val="FillIn"/>
           <w:i w:val="0"/>
-          <w:iCs w:val="0"/>
-        </w:rPr>
-        <w:t>на тему «</w:t>
-      </w:r>
-      <w:r>
-        <w:rPr>
-          <w:i w:val="1"/>
-          <w:iCs w:val="1"/>
-          <w:color w:val="000000" w:themeColor="text1" w:themeTint="FF" w:themeShade="FF"/>
-          <w:sz w:val="27"/>
-          <w:szCs w:val="27"/>
-        </w:rPr>
-        <w:t>Моделирование роста монокристаллического твердого</w:t>
-      </w:r>
-      <w:r>
-        <w:rPr>
-          <w:i w:val="1"/>
-          <w:iCs w:val="1"/>
-          <w:color w:val="000000" w:themeColor="text1" w:themeTint="FF" w:themeShade="FF"/>
-          <w:sz w:val="27"/>
-          <w:szCs w:val="27"/>
-        </w:rPr>
-        <w:t xml:space="preserve"> </w:t>
-      </w:r>
-      <w:r>
-        <w:rPr>
-          <w:i w:val="1"/>
-          <w:iCs w:val="1"/>
-        </w:rPr>
-        <w:t>р</w:t>
-      </w:r>
-      <w:r>
-        <w:rPr>
-          <w:i w:val="1"/>
-          <w:iCs w:val="1"/>
-        </w:rPr>
-        <w:t xml:space="preserve">аствора </w:t>
-      </w:r>
-      <w:proofErr w:type="spellStart"/>
-      <w:r>
-        <w:rPr>
-          <w:i w:val="1"/>
-          <w:iCs w:val="1"/>
-          <w:lang w:val="en-US"/>
-        </w:rPr>
-        <w:t>Al</w:t>
-      </w:r>
-      <w:r>
-        <w:rPr>
-          <w:i w:val="1"/>
-          <w:iCs w:val="1"/>
-          <w:vertAlign w:val="subscript"/>
-          <w:lang w:val="en-US"/>
-        </w:rPr>
-        <w:t>x</w:t>
-      </w:r>
-      <w:r>
-        <w:rPr>
-          <w:i w:val="1"/>
-          <w:iCs w:val="1"/>
-          <w:lang w:val="en-US"/>
-        </w:rPr>
-        <w:t>Ga</w:t>
-      </w:r>
-      <w:proofErr w:type="spellEnd"/>
-      <w:r>
-        <w:rPr>
-          <w:i w:val="1"/>
-          <w:iCs w:val="1"/>
-          <w:vertAlign w:val="subscript"/>
-        </w:rPr>
-        <w:t>1-</w:t>
-      </w:r>
-      <w:proofErr w:type="spellStart"/>
-      <w:r>
-        <w:rPr>
-          <w:i w:val="1"/>
-          <w:iCs w:val="1"/>
-          <w:vertAlign w:val="subscript"/>
-          <w:lang w:val="en-US"/>
-        </w:rPr>
-        <w:t>x</w:t>
-      </w:r>
-      <w:r>
-        <w:rPr>
-          <w:i w:val="1"/>
-          <w:iCs w:val="1"/>
-          <w:lang w:val="en-US"/>
-        </w:rPr>
-        <w:t>N</w:t>
-      </w:r>
-      <w:proofErr w:type="spellEnd"/>
-      <w:r>
-        <w:rPr>
-          <w:i w:val="1"/>
-          <w:iCs w:val="1"/>
-        </w:rPr>
-        <w:t xml:space="preserve"> </w:t>
-      </w:r>
-      <w:r>
-        <w:rPr>
-          <w:i w:val="1"/>
-          <w:iCs w:val="1"/>
-        </w:rPr>
-        <w:t>методом хлоридной эпитаксии</w:t>
+        </w:rPr>
+        <w:t>курсовым работам,</w:t>
+      </w:r>
+      <w:r>
+        <w:t xml:space="preserve"> и заслуживает оценки </w:t>
       </w:r>
       <w:r>
         <w:rPr>
           <w:rStyle w:val="FillIn"/>
-          <w:i w:val="0"/>
-          <w:iCs w:val="0"/>
+        </w:rPr>
+        <w:t>«</w:t>
+      </w:r>
+      <w:r>
+        <w:rPr>
+          <w:rStyle w:val="FillIn"/>
+        </w:rPr>
+        <w:t>Удовлетворительно (D)</w:t>
+      </w:r>
+      <w:r>
+        <w:rPr>
+          <w:rStyle w:val="FillIn"/>
         </w:rPr>
         <w:t>»</w:t>
       </w:r>
       <w:r>
-        <w:rPr>
-          <w:rStyle w:val="FillIn"/>
-        </w:rPr>
-        <w:t xml:space="preserve"> </w:t>
-      </w:r>
-      <w:r>
-        <w:rPr/>
-        <w:t xml:space="preserve">соответствует требованиям Университета ИТМО, предъявляемым к </w:t>
-      </w:r>
-      <w:r>
-        <w:rPr>
-          <w:rStyle w:val="FillIn"/>
-          <w:i w:val="0"/>
-          <w:iCs w:val="0"/>
-        </w:rPr>
-        <w:t>курсовым работам</w:t>
-      </w:r>
-      <w:r>
-        <w:rPr>
-          <w:rStyle w:val="FillIn"/>
-          <w:i w:val="0"/>
-          <w:iCs w:val="0"/>
-        </w:rPr>
-        <w:t>,</w:t>
-      </w:r>
-      <w:r>
-        <w:rPr/>
-        <w:t xml:space="preserve"> и заслуживает оценки </w:t>
-      </w:r>
-      <w:r>
-        <w:rPr>
-          <w:rStyle w:val="FillIn"/>
-        </w:rPr>
-        <w:t>«</w:t>
-      </w:r>
-      <w:r>
-        <w:rPr>
-          <w:rStyle w:val="FillIn"/>
-        </w:rPr>
-        <w:t>Удовлетворительно (D)</w:t>
-      </w:r>
-      <w:r>
-        <w:rPr>
-          <w:rStyle w:val="FillIn"/>
-        </w:rPr>
-        <w:t>»</w:t>
-      </w:r>
-      <w:r>
-        <w:rPr/>
         <w:t>.</w:t>
       </w:r>
     </w:p>
-    <w:p xmlns:wp14="http://schemas.microsoft.com/office/word/2010/wordml" wp14:textId="77777777">
+    <w:p>
       <w:pPr>
         <w:ind w:right="141"/>
         <w:jc w:val="both"/>
       </w:pPr>
     </w:p>
-    <w:p xmlns:wp14="http://schemas.microsoft.com/office/word/2010/wordml" wp14:textId="77777777"/>
-    <w:p xmlns:wp14="http://schemas.microsoft.com/office/word/2010/wordml" wp14:textId="77777777">
+    <w:p/>
+    <w:p>
       <w:pPr>
         <w:tabs>
           <w:tab w:val="right" w:pos="9355"/>
@@ -3562,14 +3406,14 @@
         <w:t>   </w:t>
       </w:r>
     </w:p>
-    <w:p xmlns:wp14="http://schemas.microsoft.com/office/word/2010/wordml" wp14:textId="77777777">
+    <w:p>
       <w:pPr>
         <w:tabs>
           <w:tab w:val="right" w:pos="9355"/>
         </w:tabs>
       </w:pPr>
     </w:p>
-    <w:p xmlns:wp14="http://schemas.microsoft.com/office/word/2010/wordml" wp14:textId="77777777">
+    <w:p>
       <w:pPr>
         <w:tabs>
           <w:tab w:val="right" w:pos="9355"/>
@@ -3594,9 +3438,9 @@
         <w:t xml:space="preserve"> г.</w:t>
       </w:r>
     </w:p>
-    <w:p xmlns:wp14="http://schemas.microsoft.com/office/word/2010/wordml" wp14:textId="77777777"/>
+    <w:p/>
     <w:sectPr>
-      <w:pgSz w:w="11906" w:h="16838" w:orient="portrait"/>
+      <w:pgSz w:w="11906" w:h="16838"/>
       <w:pgMar w:top="1134" w:right="850" w:bottom="1134" w:left="1701" w:header="708" w:footer="708" w:gutter="0"/>
       <w:cols w:space="708"/>
       <w:docGrid w:linePitch="360"/>
@@ -3606,119 +3450,123 @@
 </file>
 
 <file path=word/numbering.xml><?xml version="1.0" encoding="utf-8"?>
-<w:numbering xmlns:wpc="http://schemas.microsoft.com/office/word/2010/wordprocessingCanvas" xmlns:cx="http://schemas.microsoft.com/office/drawing/2014/chartex" xmlns:cx1="http://schemas.microsoft.com/office/drawing/2015/9/8/chartex" xmlns:mc="http://schemas.openxmlformats.org/markup-compatibility/2006" xmlns:o="urn:schemas-microsoft-com:office:office" xmlns:r="http://schemas.openxmlformats.org/officeDocument/2006/relationships" xmlns:m="http://schemas.openxmlformats.org/officeDocument/2006/math" xmlns:v="urn:schemas-microsoft-com:vml" xmlns:wp14="http://schemas.microsoft.com/office/word/2010/wordprocessingDrawing" xmlns:wp="http://schemas.openxmlformats.org/drawingml/2006/wordprocessingDrawing" xmlns:w10="urn:schemas-microsoft-com:office:word" xmlns:w="http://schemas.openxmlformats.org/wordprocessingml/2006/main" xmlns:w14="http://schemas.microsoft.com/office/word/2010/wordml" xmlns:w15="http://schemas.microsoft.com/office/word/2012/wordml" xmlns:w16se="http://schemas.microsoft.com/office/word/2015/wordml/symex" xmlns:wpg="http://schemas.microsoft.com/office/word/2010/wordprocessingGroup" xmlns:wpi="http://schemas.microsoft.com/office/word/2010/wordprocessingInk" xmlns:wne="http://schemas.microsoft.com/office/word/2006/wordml" xmlns:wps="http://schemas.microsoft.com/office/word/2010/wordprocessingShape" mc:Ignorable="w14 w15 w16se wp14">
-  <w:abstractNum xmlns:w="http://schemas.openxmlformats.org/wordprocessingml/2006/main" w:abstractNumId="2">
-    <w:multiLevelType xmlns:w="http://schemas.openxmlformats.org/wordprocessingml/2006/main" w:val="hybridMultilevel"/>
-    <w:lvl xmlns:w="http://schemas.openxmlformats.org/wordprocessingml/2006/main" w:ilvl="0">
+<w:numbering xmlns:wpc="http://schemas.microsoft.com/office/word/2010/wordprocessingCanvas" xmlns:cx="http://schemas.microsoft.com/office/drawing/2014/chartex" xmlns:cx1="http://schemas.microsoft.com/office/drawing/2015/9/8/chartex" xmlns:cx2="http://schemas.microsoft.com/office/drawing/2015/10/21/chartex" xmlns:cx3="http://schemas.microsoft.com/office/drawing/2016/5/9/chartex" xmlns:cx4="http://schemas.microsoft.com/office/drawing/2016/5/10/chartex" xmlns:cx5="http://schemas.microsoft.com/office/drawing/2016/5/11/chartex" xmlns:cx6="http://schemas.microsoft.com/office/drawing/2016/5/12/chartex" xmlns:cx7="http://schemas.microsoft.com/office/drawing/2016/5/13/chartex" xmlns:cx8="http://schemas.microsoft.com/office/drawing/2016/5/14/chartex" xmlns:mc="http://schemas.openxmlformats.org/markup-compatibility/2006" xmlns:aink="http://schemas.microsoft.com/office/drawing/2016/ink" xmlns:am3d="http://schemas.microsoft.com/office/drawing/2017/model3d" xmlns:o="urn:schemas-microsoft-com:office:office" xmlns:r="http://schemas.openxmlformats.org/officeDocument/2006/relationships" xmlns:m="http://schemas.openxmlformats.org/officeDocument/2006/math" xmlns:v="urn:schemas-microsoft-com:vml" xmlns:wp14="http://schemas.microsoft.com/office/word/2010/wordprocessingDrawing" xmlns:wp="http://schemas.openxmlformats.org/drawingml/2006/wordprocessingDrawing" xmlns:w10="urn:schemas-microsoft-com:office:word" xmlns:w="http://schemas.openxmlformats.org/wordprocessingml/2006/main" xmlns:w14="http://schemas.microsoft.com/office/word/2010/wordml" xmlns:w15="http://schemas.microsoft.com/office/word/2012/wordml" xmlns:w16cex="http://schemas.microsoft.com/office/word/2018/wordml/cex" xmlns:w16cid="http://schemas.microsoft.com/office/word/2016/wordml/cid" xmlns:w16="http://schemas.microsoft.com/office/word/2018/wordml" xmlns:w16se="http://schemas.microsoft.com/office/word/2015/wordml/symex" xmlns:wpg="http://schemas.microsoft.com/office/word/2010/wordprocessingGroup" xmlns:wpi="http://schemas.microsoft.com/office/word/2010/wordprocessingInk" xmlns:wne="http://schemas.microsoft.com/office/word/2006/wordml" xmlns:wps="http://schemas.microsoft.com/office/word/2010/wordprocessingShape" mc:Ignorable="w14 w15 w16se w16cid w16 w16cex wp14">
+  <w:abstractNum w:abstractNumId="0" w15:restartNumberingAfterBreak="0">
+    <w:nsid w:val="54E10870"/>
+    <w:multiLevelType w:val="hybridMultilevel"/>
+    <w:tmpl w:val="7562BD80"/>
+    <w:lvl w:ilvl="0" w:tplc="8046A4B4">
+      <w:start w:val="1"/>
+      <w:numFmt w:val="decimal"/>
+      <w:lvlText w:val="%1."/>
+      <w:lvlJc w:val="left"/>
+      <w:pPr>
+        <w:ind w:left="720" w:hanging="360"/>
+      </w:pPr>
+      <w:rPr>
+        <w:rFonts w:hint="default"/>
+        <w:b w:val="0"/>
+        <w:bCs w:val="0"/>
+      </w:rPr>
+    </w:lvl>
+    <w:lvl w:ilvl="1" w:tplc="0BECD700">
+      <w:start w:val="1"/>
+      <w:numFmt w:val="bullet"/>
+      <w:lvlText w:val="o"/>
+      <w:lvlJc w:val="left"/>
+      <w:pPr>
+        <w:ind w:left="1440" w:hanging="360"/>
+      </w:pPr>
+      <w:rPr>
+        <w:rFonts w:ascii="Courier New" w:hAnsi="Courier New" w:hint="default"/>
+      </w:rPr>
+    </w:lvl>
+    <w:lvl w:ilvl="2" w:tplc="93664AD4">
+      <w:start w:val="1"/>
+      <w:numFmt w:val="bullet"/>
+      <w:lvlText w:val=""/>
+      <w:lvlJc w:val="left"/>
+      <w:pPr>
+        <w:ind w:left="2160" w:hanging="360"/>
+      </w:pPr>
+      <w:rPr>
+        <w:rFonts w:ascii="Wingdings" w:hAnsi="Wingdings" w:hint="default"/>
+      </w:rPr>
+    </w:lvl>
+    <w:lvl w:ilvl="3" w:tplc="11181060">
       <w:start w:val="1"/>
       <w:numFmt w:val="bullet"/>
       <w:lvlText w:val=""/>
       <w:lvlJc w:val="left"/>
       <w:pPr>
-        <w:ind w:left="720" w:hanging="360"/>
+        <w:ind w:left="2880" w:hanging="360"/>
       </w:pPr>
       <w:rPr>
-        <w:rFonts w:hint="default" w:ascii="Symbol" w:hAnsi="Symbol"/>
+        <w:rFonts w:ascii="Symbol" w:hAnsi="Symbol" w:hint="default"/>
       </w:rPr>
     </w:lvl>
-    <w:lvl xmlns:w="http://schemas.openxmlformats.org/wordprocessingml/2006/main" w:ilvl="1">
+    <w:lvl w:ilvl="4" w:tplc="A0DEE85E">
       <w:start w:val="1"/>
       <w:numFmt w:val="bullet"/>
       <w:lvlText w:val="o"/>
       <w:lvlJc w:val="left"/>
       <w:pPr>
-        <w:ind w:left="1440" w:hanging="360"/>
+        <w:ind w:left="3600" w:hanging="360"/>
       </w:pPr>
       <w:rPr>
-        <w:rFonts w:hint="default" w:ascii="Courier New" w:hAnsi="Courier New"/>
+        <w:rFonts w:ascii="Courier New" w:hAnsi="Courier New" w:hint="default"/>
       </w:rPr>
     </w:lvl>
-    <w:lvl xmlns:w="http://schemas.openxmlformats.org/wordprocessingml/2006/main" w:ilvl="2">
+    <w:lvl w:ilvl="5" w:tplc="051EC42A">
       <w:start w:val="1"/>
       <w:numFmt w:val="bullet"/>
       <w:lvlText w:val=""/>
       <w:lvlJc w:val="left"/>
       <w:pPr>
-        <w:ind w:left="2160" w:hanging="360"/>
+        <w:ind w:left="4320" w:hanging="360"/>
       </w:pPr>
       <w:rPr>
-        <w:rFonts w:hint="default" w:ascii="Wingdings" w:hAnsi="Wingdings"/>
+        <w:rFonts w:ascii="Wingdings" w:hAnsi="Wingdings" w:hint="default"/>
       </w:rPr>
     </w:lvl>
-    <w:lvl xmlns:w="http://schemas.openxmlformats.org/wordprocessingml/2006/main" w:ilvl="3">
+    <w:lvl w:ilvl="6" w:tplc="F94C757E">
       <w:start w:val="1"/>
       <w:numFmt w:val="bullet"/>
       <w:lvlText w:val=""/>
       <w:lvlJc w:val="left"/>
       <w:pPr>
-        <w:ind w:left="2880" w:hanging="360"/>
+        <w:ind w:left="5040" w:hanging="360"/>
       </w:pPr>
       <w:rPr>
-        <w:rFonts w:hint="default" w:ascii="Symbol" w:hAnsi="Symbol"/>
+        <w:rFonts w:ascii="Symbol" w:hAnsi="Symbol" w:hint="default"/>
       </w:rPr>
     </w:lvl>
-    <w:lvl xmlns:w="http://schemas.openxmlformats.org/wordprocessingml/2006/main" w:ilvl="4">
+    <w:lvl w:ilvl="7" w:tplc="D332CCEA">
       <w:start w:val="1"/>
       <w:numFmt w:val="bullet"/>
       <w:lvlText w:val="o"/>
       <w:lvlJc w:val="left"/>
       <w:pPr>
-        <w:ind w:left="3600" w:hanging="360"/>
+        <w:ind w:left="5760" w:hanging="360"/>
       </w:pPr>
       <w:rPr>
-        <w:rFonts w:hint="default" w:ascii="Courier New" w:hAnsi="Courier New"/>
+        <w:rFonts w:ascii="Courier New" w:hAnsi="Courier New" w:hint="default"/>
       </w:rPr>
     </w:lvl>
-    <w:lvl xmlns:w="http://schemas.openxmlformats.org/wordprocessingml/2006/main" w:ilvl="5">
+    <w:lvl w:ilvl="8" w:tplc="AFEA2376">
       <w:start w:val="1"/>
       <w:numFmt w:val="bullet"/>
       <w:lvlText w:val=""/>
       <w:lvlJc w:val="left"/>
       <w:pPr>
-        <w:ind w:left="4320" w:hanging="360"/>
+        <w:ind w:left="6480" w:hanging="360"/>
       </w:pPr>
       <w:rPr>
-        <w:rFonts w:hint="default" w:ascii="Wingdings" w:hAnsi="Wingdings"/>
-      </w:rPr>
-    </w:lvl>
-    <w:lvl xmlns:w="http://schemas.openxmlformats.org/wordprocessingml/2006/main" w:ilvl="6">
-      <w:start w:val="1"/>
-      <w:numFmt w:val="bullet"/>
-      <w:lvlText w:val=""/>
-      <w:lvlJc w:val="left"/>
-      <w:pPr>
-        <w:ind w:left="5040" w:hanging="360"/>
-      </w:pPr>
-      <w:rPr>
-        <w:rFonts w:hint="default" w:ascii="Symbol" w:hAnsi="Symbol"/>
-      </w:rPr>
-    </w:lvl>
-    <w:lvl xmlns:w="http://schemas.openxmlformats.org/wordprocessingml/2006/main" w:ilvl="7">
-      <w:start w:val="1"/>
-      <w:numFmt w:val="bullet"/>
-      <w:lvlText w:val="o"/>
-      <w:lvlJc w:val="left"/>
-      <w:pPr>
-        <w:ind w:left="5760" w:hanging="360"/>
-      </w:pPr>
-      <w:rPr>
-        <w:rFonts w:hint="default" w:ascii="Courier New" w:hAnsi="Courier New"/>
-      </w:rPr>
-    </w:lvl>
-    <w:lvl xmlns:w="http://schemas.openxmlformats.org/wordprocessingml/2006/main" w:ilvl="8">
-      <w:start w:val="1"/>
-      <w:numFmt w:val="bullet"/>
-      <w:lvlText w:val=""/>
-      <w:lvlJc w:val="left"/>
-      <w:pPr>
-        <w:ind w:left="6480" w:hanging="360"/>
-      </w:pPr>
-      <w:rPr>
-        <w:rFonts w:hint="default" w:ascii="Wingdings" w:hAnsi="Wingdings"/>
+        <w:rFonts w:ascii="Wingdings" w:hAnsi="Wingdings" w:hint="default"/>
       </w:rPr>
     </w:lvl>
   </w:abstractNum>
-  <w:abstractNum w:abstractNumId="0" w15:restartNumberingAfterBreak="0">
+  <w:abstractNum w:abstractNumId="1" w15:restartNumberingAfterBreak="0">
     <w:nsid w:val="636310E2"/>
     <w:multiLevelType w:val="hybridMultilevel"/>
     <w:tmpl w:val="9E6E4916"/>
@@ -3858,7 +3706,7 @@
       </w:rPr>
     </w:lvl>
   </w:abstractNum>
-  <w:abstractNum w:abstractNumId="1" w15:restartNumberingAfterBreak="0">
+  <w:abstractNum w:abstractNumId="2" w15:restartNumberingAfterBreak="0">
     <w:nsid w:val="7B03704B"/>
     <w:multiLevelType w:val="hybridMultilevel"/>
     <w:tmpl w:val="BD64502C"/>
@@ -3874,7 +3722,7 @@
         <w:ind w:left="720" w:hanging="360"/>
       </w:pPr>
       <w:rPr>
-        <w:rFonts w:ascii="Times New Roman" w:hAnsi="Times New Roman" w:eastAsia="Times New Roman" w:cs="Times New Roman"/>
+        <w:rFonts w:ascii="Times New Roman" w:eastAsia="Times New Roman" w:hAnsi="Times New Roman" w:cs="Times New Roman"/>
       </w:rPr>
     </w:lvl>
     <w:lvl w:ilvl="1" w:tplc="04190019">
@@ -3998,30 +3846,30 @@
       </w:rPr>
     </w:lvl>
   </w:abstractNum>
-  <w:num w:numId="3">
+  <w:num w:numId="1">
+    <w:abstractNumId w:val="0"/>
+  </w:num>
+  <w:num w:numId="2">
     <w:abstractNumId w:val="2"/>
   </w:num>
-  <w:num w:numId="1">
+  <w:num w:numId="3">
     <w:abstractNumId w:val="1"/>
-  </w:num>
-  <w:num w:numId="2">
-    <w:abstractNumId w:val="0"/>
   </w:num>
 </w:numbering>
 </file>
 
 <file path=word/styles.xml><?xml version="1.0" encoding="utf-8"?>
-<w:styles xmlns:wp14="http://schemas.microsoft.com/office/word/2010/wordprocessingDrawing" xmlns:mc="http://schemas.openxmlformats.org/markup-compatibility/2006" xmlns:r="http://schemas.openxmlformats.org/officeDocument/2006/relationships" xmlns:w="http://schemas.openxmlformats.org/wordprocessingml/2006/main" xmlns:w14="http://schemas.microsoft.com/office/word/2010/wordml" xmlns:w15="http://schemas.microsoft.com/office/word/2012/wordml" xmlns:w16se="http://schemas.microsoft.com/office/word/2015/wordml/symex" mc:Ignorable="w14 w15 w16se wp14">
+<w:styles xmlns:mc="http://schemas.openxmlformats.org/markup-compatibility/2006" xmlns:r="http://schemas.openxmlformats.org/officeDocument/2006/relationships" xmlns:w="http://schemas.openxmlformats.org/wordprocessingml/2006/main" xmlns:w14="http://schemas.microsoft.com/office/word/2010/wordml" xmlns:w15="http://schemas.microsoft.com/office/word/2012/wordml" xmlns:w16cex="http://schemas.microsoft.com/office/word/2018/wordml/cex" xmlns:w16cid="http://schemas.microsoft.com/office/word/2016/wordml/cid" xmlns:w16="http://schemas.microsoft.com/office/word/2018/wordml" xmlns:w16se="http://schemas.microsoft.com/office/word/2015/wordml/symex" mc:Ignorable="w14 w15 w16se w16cid w16 w16cex">
   <w:docDefaults>
     <w:rPrDefault>
       <w:rPr>
-        <w:rFonts w:ascii="Times New Roman" w:hAnsi="Times New Roman" w:eastAsia="Times New Roman" w:cs="Times New Roman"/>
+        <w:rFonts w:ascii="Times New Roman" w:eastAsia="Times New Roman" w:hAnsi="Times New Roman" w:cs="Times New Roman"/>
         <w:lang w:val="en-US" w:eastAsia="en-US" w:bidi="ar-SA"/>
       </w:rPr>
     </w:rPrDefault>
     <w:pPrDefault/>
   </w:docDefaults>
-  <w:latentStyles w:defLockedState="0" w:defUIPriority="0" w:defSemiHidden="0" w:defUnhideWhenUsed="0" w:defQFormat="0" w:count="371">
+  <w:latentStyles w:defLockedState="0" w:defUIPriority="0" w:defSemiHidden="0" w:defUnhideWhenUsed="0" w:defQFormat="0" w:count="376">
     <w:lsdException w:name="Normal" w:qFormat="1"/>
     <w:lsdException w:name="heading 1" w:qFormat="1"/>
     <w:lsdException w:name="heading 2" w:semiHidden="1" w:unhideWhenUsed="1" w:qFormat="1"/>
@@ -4037,7 +3885,54 @@
     <w:lsdException w:name="Subtitle" w:qFormat="1"/>
     <w:lsdException w:name="Strong" w:qFormat="1"/>
     <w:lsdException w:name="Emphasis" w:qFormat="1"/>
-    <w:lsdException w:name="Placeholder Text" w:uiPriority="99" w:semiHidden="1"/>
+    <w:lsdException w:name="HTML Keyboard" w:semiHidden="1" w:unhideWhenUsed="1"/>
+    <w:lsdException w:name="annotation subject" w:semiHidden="1" w:unhideWhenUsed="1"/>
+    <w:lsdException w:name="No List" w:semiHidden="1" w:unhideWhenUsed="1"/>
+    <w:lsdException w:name="Outline List 1" w:semiHidden="1" w:unhideWhenUsed="1"/>
+    <w:lsdException w:name="Outline List 2" w:semiHidden="1" w:unhideWhenUsed="1"/>
+    <w:lsdException w:name="Outline List 3" w:semiHidden="1" w:unhideWhenUsed="1"/>
+    <w:lsdException w:name="Table Simple 1" w:semiHidden="1" w:unhideWhenUsed="1"/>
+    <w:lsdException w:name="Table Simple 2" w:semiHidden="1" w:unhideWhenUsed="1"/>
+    <w:lsdException w:name="Table Simple 3" w:semiHidden="1" w:unhideWhenUsed="1"/>
+    <w:lsdException w:name="Table Classic 1" w:semiHidden="1" w:unhideWhenUsed="1"/>
+    <w:lsdException w:name="Table Classic 2" w:semiHidden="1" w:unhideWhenUsed="1"/>
+    <w:lsdException w:name="Table Classic 3" w:semiHidden="1" w:unhideWhenUsed="1"/>
+    <w:lsdException w:name="Table Classic 4" w:semiHidden="1" w:unhideWhenUsed="1"/>
+    <w:lsdException w:name="Table Colorful 1" w:semiHidden="1" w:unhideWhenUsed="1"/>
+    <w:lsdException w:name="Table Colorful 2" w:semiHidden="1" w:unhideWhenUsed="1"/>
+    <w:lsdException w:name="Table Colorful 3" w:semiHidden="1" w:unhideWhenUsed="1"/>
+    <w:lsdException w:name="Table Columns 1" w:semiHidden="1" w:unhideWhenUsed="1"/>
+    <w:lsdException w:name="Table Columns 2" w:semiHidden="1" w:unhideWhenUsed="1"/>
+    <w:lsdException w:name="Table Columns 3" w:semiHidden="1" w:unhideWhenUsed="1"/>
+    <w:lsdException w:name="Table Columns 4" w:semiHidden="1" w:unhideWhenUsed="1"/>
+    <w:lsdException w:name="Table Columns 5" w:semiHidden="1" w:unhideWhenUsed="1"/>
+    <w:lsdException w:name="Table Grid 1" w:semiHidden="1" w:unhideWhenUsed="1"/>
+    <w:lsdException w:name="Table Grid 2" w:semiHidden="1" w:unhideWhenUsed="1"/>
+    <w:lsdException w:name="Table Grid 3" w:semiHidden="1" w:unhideWhenUsed="1"/>
+    <w:lsdException w:name="Table Grid 4" w:semiHidden="1" w:unhideWhenUsed="1"/>
+    <w:lsdException w:name="Table Grid 5" w:semiHidden="1" w:unhideWhenUsed="1"/>
+    <w:lsdException w:name="Table Grid 6" w:semiHidden="1" w:unhideWhenUsed="1"/>
+    <w:lsdException w:name="Table Grid 7" w:semiHidden="1" w:unhideWhenUsed="1"/>
+    <w:lsdException w:name="Table Grid 8" w:semiHidden="1" w:unhideWhenUsed="1"/>
+    <w:lsdException w:name="Table List 1" w:semiHidden="1" w:unhideWhenUsed="1"/>
+    <w:lsdException w:name="Table List 2" w:semiHidden="1" w:unhideWhenUsed="1"/>
+    <w:lsdException w:name="Table List 3" w:semiHidden="1" w:unhideWhenUsed="1"/>
+    <w:lsdException w:name="Table List 4" w:semiHidden="1" w:unhideWhenUsed="1"/>
+    <w:lsdException w:name="Table List 5" w:semiHidden="1" w:unhideWhenUsed="1"/>
+    <w:lsdException w:name="Table List 6" w:semiHidden="1" w:unhideWhenUsed="1"/>
+    <w:lsdException w:name="Table List 7" w:semiHidden="1" w:unhideWhenUsed="1"/>
+    <w:lsdException w:name="Table List 8" w:semiHidden="1" w:unhideWhenUsed="1"/>
+    <w:lsdException w:name="Table 3D effects 1" w:semiHidden="1" w:unhideWhenUsed="1"/>
+    <w:lsdException w:name="Table 3D effects 2" w:semiHidden="1" w:unhideWhenUsed="1"/>
+    <w:lsdException w:name="Table 3D effects 3" w:semiHidden="1" w:unhideWhenUsed="1"/>
+    <w:lsdException w:name="Table Contemporary" w:semiHidden="1" w:unhideWhenUsed="1"/>
+    <w:lsdException w:name="Table Elegant" w:semiHidden="1" w:unhideWhenUsed="1"/>
+    <w:lsdException w:name="Table Professional" w:semiHidden="1" w:unhideWhenUsed="1"/>
+    <w:lsdException w:name="Table Subtle 2" w:semiHidden="1" w:unhideWhenUsed="1"/>
+    <w:lsdException w:name="Table Web 1" w:semiHidden="1" w:unhideWhenUsed="1"/>
+    <w:lsdException w:name="Balloon Text" w:semiHidden="1" w:unhideWhenUsed="1"/>
+    <w:lsdException w:name="Table Theme" w:semiHidden="1" w:unhideWhenUsed="1"/>
+    <w:lsdException w:name="Placeholder Text" w:semiHidden="1" w:uiPriority="99"/>
     <w:lsdException w:name="No Spacing" w:uiPriority="1" w:qFormat="1"/>
     <w:lsdException w:name="Light Shading" w:uiPriority="60"/>
     <w:lsdException w:name="Light List" w:uiPriority="61"/>
@@ -4059,7 +3954,7 @@
     <w:lsdException w:name="Medium Shading 1 Accent 1" w:uiPriority="63"/>
     <w:lsdException w:name="Medium Shading 2 Accent 1" w:uiPriority="64"/>
     <w:lsdException w:name="Medium List 1 Accent 1" w:uiPriority="65"/>
-    <w:lsdException w:name="Revision" w:uiPriority="99" w:semiHidden="1"/>
+    <w:lsdException w:name="Revision" w:semiHidden="1" w:uiPriority="99"/>
     <w:lsdException w:name="List Paragraph" w:uiPriority="34" w:qFormat="1"/>
     <w:lsdException w:name="Quote" w:uiPriority="29" w:qFormat="1"/>
     <w:lsdException w:name="Intense Quote" w:uiPriority="30" w:qFormat="1"/>
@@ -4146,8 +4041,8 @@
     <w:lsdException w:name="Subtle Reference" w:uiPriority="31" w:qFormat="1"/>
     <w:lsdException w:name="Intense Reference" w:uiPriority="32" w:qFormat="1"/>
     <w:lsdException w:name="Book Title" w:uiPriority="33" w:qFormat="1"/>
-    <w:lsdException w:name="Bibliography" w:uiPriority="37" w:semiHidden="1" w:unhideWhenUsed="1"/>
-    <w:lsdException w:name="TOC Heading" w:uiPriority="39" w:semiHidden="1" w:unhideWhenUsed="1" w:qFormat="1"/>
+    <w:lsdException w:name="Bibliography" w:semiHidden="1" w:uiPriority="37" w:unhideWhenUsed="1"/>
+    <w:lsdException w:name="TOC Heading" w:semiHidden="1" w:uiPriority="39" w:unhideWhenUsed="1" w:qFormat="1"/>
     <w:lsdException w:name="Plain Table 1" w:uiPriority="41"/>
     <w:lsdException w:name="Plain Table 2" w:uiPriority="42"/>
     <w:lsdException w:name="Plain Table 3" w:uiPriority="43"/>
@@ -4252,8 +4147,13 @@
     <w:lsdException w:name="List Table 5 Dark Accent 6" w:uiPriority="50"/>
     <w:lsdException w:name="List Table 6 Colorful Accent 6" w:uiPriority="51"/>
     <w:lsdException w:name="List Table 7 Colorful Accent 6" w:uiPriority="52"/>
+    <w:lsdException w:name="Mention" w:semiHidden="1" w:uiPriority="99" w:unhideWhenUsed="1"/>
+    <w:lsdException w:name="Smart Hyperlink" w:semiHidden="1" w:uiPriority="99" w:unhideWhenUsed="1"/>
+    <w:lsdException w:name="Hashtag" w:semiHidden="1" w:uiPriority="99" w:unhideWhenUsed="1"/>
+    <w:lsdException w:name="Unresolved Mention" w:semiHidden="1" w:uiPriority="99" w:unhideWhenUsed="1"/>
+    <w:lsdException w:name="Smart Link" w:semiHidden="1" w:uiPriority="99" w:unhideWhenUsed="1"/>
   </w:latentStyles>
-  <w:style w:type="paragraph" w:styleId="Normal" w:default="1">
+  <w:style w:type="paragraph" w:default="1" w:styleId="Normal">
     <w:name w:val="Normal"/>
     <w:qFormat/>
     <w:rsid w:val="00FD2E59"/>
@@ -4262,12 +4162,13 @@
       <w:lang w:val="ru-RU" w:eastAsia="ru-RU"/>
     </w:rPr>
   </w:style>
-  <w:style w:type="character" w:styleId="DefaultParagraphFont" w:default="1">
+  <w:style w:type="character" w:default="1" w:styleId="DefaultParagraphFont">
     <w:name w:val="Default Paragraph Font"/>
     <w:uiPriority w:val="1"/>
+    <w:semiHidden/>
     <w:unhideWhenUsed/>
   </w:style>
-  <w:style w:type="table" w:styleId="TableNormal" w:default="1">
+  <w:style w:type="table" w:default="1" w:styleId="TableNormal">
     <w:name w:val="Normal Table"/>
     <w:uiPriority w:val="99"/>
     <w:semiHidden/>
@@ -4282,7 +4183,7 @@
       </w:tblCellMar>
     </w:tblPr>
   </w:style>
-  <w:style w:type="numbering" w:styleId="NoList" w:default="1">
+  <w:style w:type="numbering" w:default="1" w:styleId="NoList">
     <w:name w:val="No List"/>
     <w:uiPriority w:val="99"/>
     <w:semiHidden/>
@@ -4313,16 +4214,16 @@
     </w:rPr>
     <w:tblPr>
       <w:tblBorders>
-        <w:top w:val="single" w:color="auto" w:sz="4" w:space="0"/>
-        <w:left w:val="single" w:color="auto" w:sz="4" w:space="0"/>
-        <w:bottom w:val="single" w:color="auto" w:sz="4" w:space="0"/>
-        <w:right w:val="single" w:color="auto" w:sz="4" w:space="0"/>
-        <w:insideH w:val="single" w:color="auto" w:sz="4" w:space="0"/>
-        <w:insideV w:val="single" w:color="auto" w:sz="4" w:space="0"/>
+        <w:top w:val="single" w:sz="4" w:space="0" w:color="auto"/>
+        <w:left w:val="single" w:sz="4" w:space="0" w:color="auto"/>
+        <w:bottom w:val="single" w:sz="4" w:space="0" w:color="auto"/>
+        <w:right w:val="single" w:sz="4" w:space="0" w:color="auto"/>
+        <w:insideH w:val="single" w:sz="4" w:space="0" w:color="auto"/>
+        <w:insideV w:val="single" w:sz="4" w:space="0" w:color="auto"/>
       </w:tblBorders>
     </w:tblPr>
   </w:style>
-  <w:style w:type="character" w:styleId="BodyTextIndentChar" w:customStyle="1">
+  <w:style w:type="character" w:customStyle="1" w:styleId="BodyTextIndentChar">
     <w:name w:val="Body Text Indent Char"/>
     <w:basedOn w:val="DefaultParagraphFont"/>
     <w:link w:val="BodyTextIndent"/>
@@ -4334,7 +4235,7 @@
       <w:sz w:val="28"/>
     </w:rPr>
   </w:style>
-  <w:style w:type="character" w:styleId="FillIn" w:customStyle="1">
+  <w:style w:type="character" w:customStyle="1" w:styleId="FillIn">
     <w:name w:val="FillIn"/>
     <w:uiPriority w:val="1"/>
     <w:qFormat/>
@@ -4356,7 +4257,7 @@
       <w:szCs w:val="18"/>
     </w:rPr>
   </w:style>
-  <w:style w:type="character" w:styleId="Highlight" w:customStyle="1">
+  <w:style w:type="character" w:customStyle="1" w:styleId="Highlight">
     <w:name w:val="Highlight"/>
     <w:basedOn w:val="FillIn"/>
     <w:uiPriority w:val="1"/>
@@ -4369,7 +4270,7 @@
       <w:lang w:val="ru-RU" w:eastAsia="x-none"/>
     </w:rPr>
   </w:style>
-  <w:style w:type="character" w:styleId="BalloonTextChar" w:customStyle="1">
+  <w:style w:type="character" w:customStyle="1" w:styleId="BalloonTextChar">
     <w:name w:val="Balloon Text Char"/>
     <w:basedOn w:val="DefaultParagraphFont"/>
     <w:link w:val="BalloonText"/>
@@ -4696,7 +4597,7 @@
 </file>
 
 <file path=customXml/itemProps1.xml><?xml version="1.0" encoding="utf-8"?>
-<ds:datastoreItem xmlns:ds="http://schemas.openxmlformats.org/officeDocument/2006/customXml" ds:itemID="{9AC26509-6626-402D-979B-67EB81C353AF}">
+<ds:datastoreItem xmlns:ds="http://schemas.openxmlformats.org/officeDocument/2006/customXml" ds:itemID="{E95957FC-F332-B64C-906F-B6E961A63463}">
   <ds:schemaRefs>
     <ds:schemaRef ds:uri="http://schemas.openxmlformats.org/officeDocument/2006/bibliography"/>
   </ds:schemaRefs>

</xml_diff>